<commit_message>
power peer review done
</commit_message>
<xml_diff>
--- a/Documentation/6-Peer Review/PeerReviewForGroup24.docx
+++ b/Documentation/6-Peer Review/PeerReviewForGroup24.docx
@@ -1,6 +1,6 @@
 
 <file path=word/document.xml><?xml version="1.0" encoding="utf-8"?>
-<w:document xmlns:wpc="http://schemas.microsoft.com/office/word/2010/wordprocessingCanvas" xmlns:cx="http://schemas.microsoft.com/office/drawing/2014/chartex" xmlns:cx1="http://schemas.microsoft.com/office/drawing/2015/9/8/chartex" xmlns:cx2="http://schemas.microsoft.com/office/drawing/2015/10/21/chartex" xmlns:cx3="http://schemas.microsoft.com/office/drawing/2016/5/9/chartex" xmlns:cx4="http://schemas.microsoft.com/office/drawing/2016/5/10/chartex" xmlns:cx5="http://schemas.microsoft.com/office/drawing/2016/5/11/chartex" xmlns:cx6="http://schemas.microsoft.com/office/drawing/2016/5/12/chartex" xmlns:cx7="http://schemas.microsoft.com/office/drawing/2016/5/13/chartex" xmlns:cx8="http://schemas.microsoft.com/office/drawing/2016/5/14/chartex" xmlns:mc="http://schemas.openxmlformats.org/markup-compatibility/2006" xmlns:aink="http://schemas.microsoft.com/office/drawing/2016/ink" xmlns:am3d="http://schemas.microsoft.com/office/drawing/2017/model3d" xmlns:o="urn:schemas-microsoft-com:office:office" xmlns:oel="http://schemas.microsoft.com/office/2019/extlst" xmlns:r="http://schemas.openxmlformats.org/officeDocument/2006/relationships" xmlns:m="http://schemas.openxmlformats.org/officeDocument/2006/math" xmlns:v="urn:schemas-microsoft-com:vml" xmlns:wp14="http://schemas.microsoft.com/office/word/2010/wordprocessingDrawing" xmlns:wp="http://schemas.openxmlformats.org/drawingml/2006/wordprocessingDrawing" xmlns:w10="urn:schemas-microsoft-com:office:word" xmlns:w="http://schemas.openxmlformats.org/wordprocessingml/2006/main" xmlns:w14="http://schemas.microsoft.com/office/word/2010/wordml" xmlns:w15="http://schemas.microsoft.com/office/word/2012/wordml" xmlns:w16cex="http://schemas.microsoft.com/office/word/2018/wordml/cex" xmlns:w16cid="http://schemas.microsoft.com/office/word/2016/wordml/cid" xmlns:w16="http://schemas.microsoft.com/office/word/2018/wordml" xmlns:w16du="http://schemas.microsoft.com/office/word/2023/wordml/word16du" xmlns:w16sdtdh="http://schemas.microsoft.com/office/word/2020/wordml/sdtdatahash" xmlns:w16se="http://schemas.microsoft.com/office/word/2015/wordml/symex" xmlns:wpg="http://schemas.microsoft.com/office/word/2010/wordprocessingGroup" xmlns:wpi="http://schemas.microsoft.com/office/word/2010/wordprocessingInk" xmlns:wne="http://schemas.microsoft.com/office/word/2006/wordml" xmlns:wps="http://schemas.microsoft.com/office/word/2010/wordprocessingShape" mc:Ignorable="w14 w15 w16se w16cid w16 w16cex w16sdtdh wp14">
+<w:document xmlns:wpc="http://schemas.microsoft.com/office/word/2010/wordprocessingCanvas" xmlns:cx="http://schemas.microsoft.com/office/drawing/2014/chartex" xmlns:cx1="http://schemas.microsoft.com/office/drawing/2015/9/8/chartex" xmlns:cx2="http://schemas.microsoft.com/office/drawing/2015/10/21/chartex" xmlns:cx3="http://schemas.microsoft.com/office/drawing/2016/5/9/chartex" xmlns:cx4="http://schemas.microsoft.com/office/drawing/2016/5/10/chartex" xmlns:cx5="http://schemas.microsoft.com/office/drawing/2016/5/11/chartex" xmlns:cx6="http://schemas.microsoft.com/office/drawing/2016/5/12/chartex" xmlns:cx7="http://schemas.microsoft.com/office/drawing/2016/5/13/chartex" xmlns:cx8="http://schemas.microsoft.com/office/drawing/2016/5/14/chartex" xmlns:mc="http://schemas.openxmlformats.org/markup-compatibility/2006" xmlns:aink="http://schemas.microsoft.com/office/drawing/2016/ink" xmlns:am3d="http://schemas.microsoft.com/office/drawing/2017/model3d" xmlns:o="urn:schemas-microsoft-com:office:office" xmlns:oel="http://schemas.microsoft.com/office/2019/extlst" xmlns:r="http://schemas.openxmlformats.org/officeDocument/2006/relationships" xmlns:m="http://schemas.openxmlformats.org/officeDocument/2006/math" xmlns:v="urn:schemas-microsoft-com:vml" xmlns:wp14="http://schemas.microsoft.com/office/word/2010/wordprocessingDrawing" xmlns:wp="http://schemas.openxmlformats.org/drawingml/2006/wordprocessingDrawing" xmlns:w10="urn:schemas-microsoft-com:office:word" xmlns:w="http://schemas.openxmlformats.org/wordprocessingml/2006/main" xmlns:w14="http://schemas.microsoft.com/office/word/2010/wordml" xmlns:w15="http://schemas.microsoft.com/office/word/2012/wordml" xmlns:w16cex="http://schemas.microsoft.com/office/word/2018/wordml/cex" xmlns:w16cid="http://schemas.microsoft.com/office/word/2016/wordml/cid" xmlns:w16="http://schemas.microsoft.com/office/word/2018/wordml" xmlns:w16sdtdh="http://schemas.microsoft.com/office/word/2020/wordml/sdtdatahash" xmlns:w16se="http://schemas.microsoft.com/office/word/2015/wordml/symex" xmlns:wpg="http://schemas.microsoft.com/office/word/2010/wordprocessingGroup" xmlns:wpi="http://schemas.microsoft.com/office/word/2010/wordprocessingInk" xmlns:wne="http://schemas.microsoft.com/office/word/2006/wordml" xmlns:wps="http://schemas.microsoft.com/office/word/2010/wordprocessingShape" mc:Ignorable="w14 w15 w16se w16cid w16 w16cex w16sdtdh wp14">
   <w:body>
     <w:p>
       <w:pPr>
@@ -327,7 +327,28 @@
         </w:numPr>
       </w:pPr>
       <w:r>
-        <w:t>USB connector is not a Micro USB</w:t>
+        <w:rPr>
+          <w:lang w:val="en-US"/>
+        </w:rPr>
+        <w:t>lack of pin headers to</w:t>
+      </w:r>
+      <w:r>
+        <w:rPr>
+          <w:lang w:val="en-US"/>
+        </w:rPr>
+        <w:t xml:space="preserve"> use</w:t>
+      </w:r>
+      <w:r>
+        <w:rPr>
+          <w:lang w:val="en-US"/>
+        </w:rPr>
+        <w:t xml:space="preserve"> external power sources</w:t>
+      </w:r>
+      <w:r>
+        <w:rPr>
+          <w:lang w:val="en-US"/>
+        </w:rPr>
+        <w:t>.</w:t>
       </w:r>
     </w:p>
     <w:p>
@@ -339,10 +360,7 @@
         </w:numPr>
       </w:pPr>
       <w:r>
-        <w:t>Total cost of components is $56,76 which is just above the recommended budget</w:t>
-      </w:r>
-      <w:r>
-        <w:t xml:space="preserve">. </w:t>
+        <w:t>USB connector is not a Micro USB</w:t>
       </w:r>
     </w:p>
     <w:p>
@@ -354,7 +372,22 @@
         </w:numPr>
       </w:pPr>
       <w:r>
-        <w:t xml:space="preserve">NB!! Extended component cost of $3 per part does not appear to be </w:t>
+        <w:t>Total cost of components is $56,76 which is just above the recommended budget</w:t>
+      </w:r>
+      <w:r>
+        <w:t xml:space="preserve">. </w:t>
+      </w:r>
+    </w:p>
+    <w:p>
+      <w:pPr>
+        <w:pStyle w:val="ListParagraph"/>
+        <w:numPr>
+          <w:ilvl w:val="0"/>
+          <w:numId w:val="2"/>
+        </w:numPr>
+      </w:pPr>
+      <w:r>
+        <w:t xml:space="preserve">Extended component cost of $3 per part does not appear to be </w:t>
       </w:r>
       <w:r>
         <w:t>budgeted for.</w:t>
@@ -421,13 +454,7 @@
         <w:rPr>
           <w:bCs/>
         </w:rPr>
-        <w:t>FT231XS-R</w:t>
-      </w:r>
-      <w:r>
-        <w:rPr>
-          <w:bCs/>
-        </w:rPr>
-        <w:t xml:space="preserve"> is $3.1</w:t>
+        <w:t>FT231XS-R is $3.1</w:t>
       </w:r>
       <w:r>
         <w:rPr>
@@ -469,7 +496,21 @@
         <w:rPr>
           <w:bCs/>
         </w:rPr>
-        <w:t>I would advise uploading all KiCad files as well as a folder for datasheets of the components you use, which will make it more friendly for other engineers to read. To bulk add files to a git, you can just add the folder they are in using &gt;git add [folder name]</w:t>
+        <w:t xml:space="preserve">I would advise uploading all </w:t>
+      </w:r>
+      <w:proofErr w:type="spellStart"/>
+      <w:r>
+        <w:rPr>
+          <w:bCs/>
+        </w:rPr>
+        <w:t>KiCad</w:t>
+      </w:r>
+      <w:proofErr w:type="spellEnd"/>
+      <w:r>
+        <w:rPr>
+          <w:bCs/>
+        </w:rPr>
+        <w:t xml:space="preserve"> files as well as a folder for datasheets of the components you use, which will make it more friendly for other engineers to read. To bulk add files to a git, you can just add the folder they are in using &gt;git add [folder name]</w:t>
       </w:r>
       <w:r>
         <w:rPr>
@@ -508,13 +549,308 @@
         <w:ind w:left="1440"/>
         <w:rPr>
           <w:bCs/>
-        </w:rPr>
-      </w:pPr>
-      <w:r>
-        <w:rPr>
-          <w:bCs/>
-        </w:rPr>
-        <w:t>-</w:t>
+          <w:lang w:val="en-US"/>
+        </w:rPr>
+      </w:pPr>
+      <w:r>
+        <w:rPr>
+          <w:bCs/>
+          <w:lang w:val="en-US"/>
+        </w:rPr>
+        <w:t>It was suggested that an external connection point</w:t>
+      </w:r>
+      <w:r>
+        <w:rPr>
+          <w:bCs/>
+          <w:lang w:val="en-US"/>
+        </w:rPr>
+        <w:t xml:space="preserve"> this puts across the battery so that we can easily supply 3.3 volts without needing to do difficult modifications to our circuit board</w:t>
+      </w:r>
+      <w:r>
+        <w:rPr>
+          <w:bCs/>
+          <w:lang w:val="en-US"/>
+        </w:rPr>
+        <w:t xml:space="preserve">. </w:t>
+      </w:r>
+      <w:r>
+        <w:rPr>
+          <w:bCs/>
+          <w:lang w:val="en-US"/>
+        </w:rPr>
+        <w:t>I suggest adding</w:t>
+      </w:r>
+      <w:r>
+        <w:rPr>
+          <w:bCs/>
+          <w:lang w:val="en-US"/>
+        </w:rPr>
+        <w:t xml:space="preserve"> two pin headers one connected to the 3.3 Volt positive line and one connected to ground</w:t>
+      </w:r>
+      <w:r>
+        <w:rPr>
+          <w:bCs/>
+          <w:lang w:val="en-US"/>
+        </w:rPr>
+        <w:t xml:space="preserve">. </w:t>
+      </w:r>
+      <w:r>
+        <w:rPr>
+          <w:bCs/>
+          <w:lang w:val="en-US"/>
+        </w:rPr>
+        <w:t>do not populate the</w:t>
+      </w:r>
+      <w:r>
+        <w:rPr>
+          <w:bCs/>
+          <w:lang w:val="en-US"/>
+        </w:rPr>
+        <w:t>se</w:t>
+      </w:r>
+      <w:r>
+        <w:rPr>
+          <w:bCs/>
+          <w:lang w:val="en-US"/>
+        </w:rPr>
+        <w:t xml:space="preserve"> pin headers as we can do this in the lab and these pin headers are expensive</w:t>
+      </w:r>
+      <w:r>
+        <w:rPr>
+          <w:bCs/>
+          <w:lang w:val="en-US"/>
+        </w:rPr>
+        <w:t>.</w:t>
+      </w:r>
+    </w:p>
+    <w:p>
+      <w:pPr>
+        <w:pStyle w:val="ListParagraph"/>
+        <w:ind w:left="1440"/>
+        <w:rPr>
+          <w:bCs/>
+          <w:lang w:val="en-US"/>
+        </w:rPr>
+      </w:pPr>
+    </w:p>
+    <w:p>
+      <w:pPr>
+        <w:pStyle w:val="ListParagraph"/>
+        <w:ind w:left="1440"/>
+        <w:rPr>
+          <w:bCs/>
+          <w:lang w:val="en-US"/>
+        </w:rPr>
+      </w:pPr>
+      <w:r>
+        <w:rPr>
+          <w:bCs/>
+          <w:lang w:val="en-US"/>
+        </w:rPr>
+        <w:t>I suggest selecting do not populate for components such as the battery that will not be populated</w:t>
+      </w:r>
+      <w:r>
+        <w:rPr>
+          <w:bCs/>
+          <w:lang w:val="en-US"/>
+        </w:rPr>
+        <w:t xml:space="preserve">. </w:t>
+      </w:r>
+      <w:r>
+        <w:rPr>
+          <w:bCs/>
+          <w:lang w:val="en-US"/>
+        </w:rPr>
+        <w:t>T</w:t>
+      </w:r>
+      <w:r>
+        <w:rPr>
+          <w:bCs/>
+          <w:lang w:val="en-US"/>
+        </w:rPr>
+        <w:t xml:space="preserve">his can be done by clicking edit or tapping E while having your mouse hovered over the symbol on the schematic in </w:t>
+      </w:r>
+      <w:proofErr w:type="spellStart"/>
+      <w:r>
+        <w:rPr>
+          <w:bCs/>
+          <w:lang w:val="en-US"/>
+        </w:rPr>
+        <w:t>kicad</w:t>
+      </w:r>
+      <w:proofErr w:type="spellEnd"/>
+      <w:r>
+        <w:rPr>
+          <w:bCs/>
+          <w:lang w:val="en-US"/>
+        </w:rPr>
+        <w:t xml:space="preserve"> and then under attribute selecting the checkbox which says do not populate</w:t>
+      </w:r>
+      <w:r>
+        <w:rPr>
+          <w:bCs/>
+          <w:lang w:val="en-US"/>
+        </w:rPr>
+        <w:t>.</w:t>
+      </w:r>
+    </w:p>
+    <w:p>
+      <w:pPr>
+        <w:pStyle w:val="ListParagraph"/>
+        <w:ind w:left="1440"/>
+        <w:rPr>
+          <w:bCs/>
+          <w:lang w:val="en-US"/>
+        </w:rPr>
+      </w:pPr>
+    </w:p>
+    <w:p>
+      <w:pPr>
+        <w:pStyle w:val="ListParagraph"/>
+        <w:ind w:left="1440"/>
+        <w:rPr>
+          <w:bCs/>
+          <w:lang w:val="en-US"/>
+        </w:rPr>
+      </w:pPr>
+      <w:r>
+        <w:rPr>
+          <w:bCs/>
+          <w:lang w:val="en-US"/>
+        </w:rPr>
+        <w:t>I also suggest creating a method which can be used to bypass</w:t>
+      </w:r>
+      <w:r>
+        <w:rPr>
+          <w:bCs/>
+          <w:lang w:val="en-US"/>
+        </w:rPr>
+        <w:t xml:space="preserve"> components with zero ohm resistors on your circuit for extra safety in case a component breaks this is how I did it on my circuit</w:t>
+      </w:r>
+      <w:r>
+        <w:rPr>
+          <w:bCs/>
+          <w:lang w:val="en-US"/>
+        </w:rPr>
+        <w:t xml:space="preserve">. </w:t>
+      </w:r>
+    </w:p>
+    <w:p>
+      <w:pPr>
+        <w:pStyle w:val="ListParagraph"/>
+        <w:ind w:left="1440"/>
+        <w:rPr>
+          <w:bCs/>
+        </w:rPr>
+      </w:pPr>
+      <w:r>
+        <w:rPr>
+          <w:bCs/>
+          <w:noProof/>
+        </w:rPr>
+        <w:lastRenderedPageBreak/>
+        <w:drawing>
+          <wp:inline distT="0" distB="0" distL="0" distR="0" wp14:anchorId="6F52F74F" wp14:editId="2E417F30">
+            <wp:extent cx="2035611" cy="1126671"/>
+            <wp:effectExtent l="0" t="0" r="3175" b="0"/>
+            <wp:docPr id="1" name="Picture 1"/>
+            <wp:cNvGraphicFramePr>
+              <a:graphicFrameLocks xmlns:a="http://schemas.openxmlformats.org/drawingml/2006/main" noChangeAspect="1"/>
+            </wp:cNvGraphicFramePr>
+            <a:graphic xmlns:a="http://schemas.openxmlformats.org/drawingml/2006/main">
+              <a:graphicData uri="http://schemas.openxmlformats.org/drawingml/2006/picture">
+                <pic:pic xmlns:pic="http://schemas.openxmlformats.org/drawingml/2006/picture">
+                  <pic:nvPicPr>
+                    <pic:cNvPr id="1" name=""/>
+                    <pic:cNvPicPr/>
+                  </pic:nvPicPr>
+                  <pic:blipFill>
+                    <a:blip r:embed="rId5"/>
+                    <a:stretch>
+                      <a:fillRect/>
+                    </a:stretch>
+                  </pic:blipFill>
+                  <pic:spPr>
+                    <a:xfrm>
+                      <a:off x="0" y="0"/>
+                      <a:ext cx="2041568" cy="1129968"/>
+                    </a:xfrm>
+                    <a:prstGeom prst="rect">
+                      <a:avLst/>
+                    </a:prstGeom>
+                  </pic:spPr>
+                </pic:pic>
+              </a:graphicData>
+            </a:graphic>
+          </wp:inline>
+        </w:drawing>
+      </w:r>
+    </w:p>
+    <w:p>
+      <w:pPr>
+        <w:pStyle w:val="ListParagraph"/>
+        <w:ind w:left="1440"/>
+        <w:rPr>
+          <w:bCs/>
+        </w:rPr>
+      </w:pPr>
+    </w:p>
+    <w:p>
+      <w:pPr>
+        <w:pStyle w:val="ListParagraph"/>
+        <w:ind w:left="1440"/>
+        <w:rPr>
+          <w:bCs/>
+        </w:rPr>
+      </w:pPr>
+      <w:r>
+        <w:rPr>
+          <w:bCs/>
+          <w:lang w:val="en-US"/>
+        </w:rPr>
+        <w:t>With we can permanently remove it from the circuit by desoldering R16 and soldering R18</w:t>
+      </w:r>
+      <w:r>
+        <w:rPr>
+          <w:bCs/>
+          <w:lang w:val="en-US"/>
+        </w:rPr>
+        <w:t xml:space="preserve">. </w:t>
+      </w:r>
+      <w:r>
+        <w:rPr>
+          <w:bCs/>
+          <w:lang w:val="en-US"/>
+        </w:rPr>
+        <w:t xml:space="preserve">this will remove Q3 from the circuit and create a </w:t>
+      </w:r>
+      <w:r>
+        <w:rPr>
+          <w:bCs/>
+          <w:lang w:val="en-US"/>
+        </w:rPr>
+        <w:t>short</w:t>
+      </w:r>
+      <w:r>
+        <w:rPr>
+          <w:bCs/>
+          <w:lang w:val="en-US"/>
+        </w:rPr>
+        <w:t>-circuit</w:t>
+      </w:r>
+      <w:r>
+        <w:rPr>
+          <w:bCs/>
+          <w:lang w:val="en-US"/>
+        </w:rPr>
+        <w:t xml:space="preserve"> to the next section of the circuit</w:t>
+      </w:r>
+      <w:r>
+        <w:rPr>
+          <w:bCs/>
+          <w:lang w:val="en-US"/>
+        </w:rPr>
+        <w:t>.</w:t>
       </w:r>
     </w:p>
     <w:p>
@@ -544,13 +880,31 @@
         <w:rPr>
           <w:bCs/>
         </w:rPr>
-        <w:t>The USB we are required to use is a micro USB part no. C404969</w:t>
-      </w:r>
-      <w:r>
-        <w:rPr>
-          <w:bCs/>
-        </w:rPr>
-        <w:t>,</w:t>
+        <w:t>The USB we are required to use is a micro</w:t>
+      </w:r>
+      <w:r>
+        <w:t>-</w:t>
+      </w:r>
+      <w:r>
+        <w:rPr>
+          <w:bCs/>
+        </w:rPr>
+        <w:t xml:space="preserve">USB </w:t>
+      </w:r>
+      <w:r>
+        <w:t>(</w:t>
+      </w:r>
+      <w:r>
+        <w:t xml:space="preserve">JLC </w:t>
+      </w:r>
+      <w:r>
+        <w:rPr>
+          <w:bCs/>
+        </w:rPr>
+        <w:t>part no. C404969</w:t>
+      </w:r>
+      <w:r>
+        <w:t>),</w:t>
       </w:r>
       <w:r>
         <w:rPr>
@@ -611,10 +965,84 @@
     <w:p>
       <w:pPr>
         <w:pStyle w:val="ListParagraph"/>
-        <w:ind w:left="1440"/>
-      </w:pPr>
-      <w:r>
-        <w:t>-</w:t>
+      </w:pPr>
+      <w:r>
+        <w:t xml:space="preserve">High level requirements </w:t>
+      </w:r>
+      <w:r>
+        <w:t>have been met</w:t>
+      </w:r>
+      <w:r>
+        <w:t xml:space="preserve">. </w:t>
+      </w:r>
+      <w:r>
+        <w:t xml:space="preserve">Adding more sensors could be </w:t>
+      </w:r>
+      <w:r>
+        <w:tab/>
+      </w:r>
+      <w:r>
+        <w:tab/>
+      </w:r>
+      <w:r>
+        <w:t>considered</w:t>
+      </w:r>
+      <w:r>
+        <w:t xml:space="preserve">; </w:t>
+      </w:r>
+      <w:r>
+        <w:t xml:space="preserve">they </w:t>
+      </w:r>
+      <w:r>
+        <w:t xml:space="preserve">add </w:t>
+      </w:r>
+      <w:r>
+        <w:t xml:space="preserve">more functionality to the board and </w:t>
+      </w:r>
+      <w:r>
+        <w:t xml:space="preserve">act as a good </w:t>
+      </w:r>
+      <w:r>
+        <w:tab/>
+      </w:r>
+      <w:r>
+        <w:tab/>
+      </w:r>
+      <w:r>
+        <w:t>failsafe if</w:t>
+      </w:r>
+      <w:r>
+        <w:t xml:space="preserve"> </w:t>
+      </w:r>
+      <w:r>
+        <w:t>the sensors stop working for</w:t>
+      </w:r>
+      <w:r>
+        <w:t xml:space="preserve"> whatever reason. </w:t>
+      </w:r>
+      <w:r>
+        <w:t xml:space="preserve">Additionally, </w:t>
+      </w:r>
+      <w:r>
+        <w:t xml:space="preserve">with </w:t>
+      </w:r>
+      <w:r>
+        <w:tab/>
+      </w:r>
+      <w:r>
+        <w:t xml:space="preserve">some research </w:t>
+      </w:r>
+      <w:r>
+        <w:t xml:space="preserve">it’s not too </w:t>
+      </w:r>
+      <w:r>
+        <w:t xml:space="preserve">difficult to find sensors </w:t>
+      </w:r>
+      <w:r>
+        <w:t xml:space="preserve">that fit within </w:t>
+      </w:r>
+      <w:r>
+        <w:t>budget.</w:t>
       </w:r>
     </w:p>
     <w:p>
@@ -745,6 +1173,27 @@
     <w:p>
       <w:pPr>
         <w:pStyle w:val="ListParagraph"/>
+        <w:numPr>
+          <w:ilvl w:val="0"/>
+          <w:numId w:val="4"/>
+        </w:numPr>
+      </w:pPr>
+      <w:r>
+        <w:rPr>
+          <w:lang w:val="en-US"/>
+        </w:rPr>
+        <w:t>Must provide an easy 5 Volt power connection to the debugger</w:t>
+      </w:r>
+      <w:r>
+        <w:rPr>
+          <w:lang w:val="en-US"/>
+        </w:rPr>
+        <w:t>.</w:t>
+      </w:r>
+    </w:p>
+    <w:p>
+      <w:pPr>
+        <w:pStyle w:val="ListParagraph"/>
         <w:ind w:left="1512"/>
       </w:pPr>
     </w:p>
@@ -794,9 +1243,44 @@
       </w:pPr>
       <w:r>
         <w:rPr>
-          <w:bCs/>
-        </w:rPr>
-        <w:t>-</w:t>
+          <w:lang w:val="en-US"/>
+        </w:rPr>
+        <w:t>There</w:t>
+      </w:r>
+      <w:r>
+        <w:rPr>
+          <w:bCs/>
+          <w:lang w:val="en-US"/>
+        </w:rPr>
+        <w:t xml:space="preserve"> needs to be</w:t>
+      </w:r>
+      <w:r>
+        <w:rPr>
+          <w:bCs/>
+          <w:lang w:val="en-US"/>
+        </w:rPr>
+        <w:t xml:space="preserve"> </w:t>
+      </w:r>
+      <w:r>
+        <w:rPr>
+          <w:bCs/>
+          <w:lang w:val="en-US"/>
+        </w:rPr>
+        <w:t>a</w:t>
+      </w:r>
+      <w:r>
+        <w:rPr>
+          <w:bCs/>
+          <w:lang w:val="en-US"/>
+        </w:rPr>
+        <w:t xml:space="preserve"> 5 Volt power source from the USB straight to the debugger which should be added on the schematics</w:t>
+      </w:r>
+      <w:r>
+        <w:rPr>
+          <w:bCs/>
+          <w:lang w:val="en-US"/>
+        </w:rPr>
+        <w:t>.</w:t>
       </w:r>
     </w:p>
     <w:p>
@@ -932,7 +1416,70 @@
         <w:ind w:left="1440"/>
       </w:pPr>
       <w:r>
-        <w:t>-</w:t>
+        <w:t xml:space="preserve">Test points </w:t>
+      </w:r>
+      <w:r>
+        <w:t xml:space="preserve">for </w:t>
+      </w:r>
+      <w:r>
+        <w:t xml:space="preserve">the digital </w:t>
+      </w:r>
+      <w:r>
+        <w:t xml:space="preserve">communication lines and for </w:t>
+      </w:r>
+      <w:r>
+        <w:t xml:space="preserve">the analogue </w:t>
+      </w:r>
+      <w:r>
+        <w:t xml:space="preserve">sensor are present, </w:t>
+      </w:r>
+      <w:r>
+        <w:t xml:space="preserve">but there </w:t>
+      </w:r>
+      <w:r>
+        <w:t xml:space="preserve">is no connection </w:t>
+      </w:r>
+      <w:r>
+        <w:t xml:space="preserve">directly to the 10 pin </w:t>
+      </w:r>
+      <w:r>
+        <w:t xml:space="preserve">debugger. </w:t>
+      </w:r>
+      <w:r>
+        <w:t xml:space="preserve">Additionally, </w:t>
+      </w:r>
+      <w:r>
+        <w:t xml:space="preserve">jumpers </w:t>
+      </w:r>
+      <w:r>
+        <w:t xml:space="preserve">could be added to </w:t>
+      </w:r>
+      <w:r>
+        <w:t xml:space="preserve">disconnect the sensors </w:t>
+      </w:r>
+      <w:r>
+        <w:t>in the instance that</w:t>
+      </w:r>
+      <w:r>
+        <w:t xml:space="preserve"> </w:t>
+      </w:r>
+      <w:r>
+        <w:t xml:space="preserve">you want to push </w:t>
+      </w:r>
+      <w:r>
+        <w:t xml:space="preserve">data directly into the </w:t>
+      </w:r>
+      <w:r>
+        <w:t xml:space="preserve">microcontroller without </w:t>
+      </w:r>
+      <w:r>
+        <w:t xml:space="preserve">risking </w:t>
+      </w:r>
+      <w:r>
+        <w:t xml:space="preserve">damage to the sensing </w:t>
+      </w:r>
+      <w:r>
+        <w:t>circuits.</w:t>
       </w:r>
     </w:p>
     <w:p>
@@ -1018,6 +1565,9 @@
           <w:ilvl w:val="1"/>
           <w:numId w:val="1"/>
         </w:numPr>
+        <w:rPr>
+          <w:b/>
+        </w:rPr>
       </w:pPr>
       <w:r>
         <w:rPr>
@@ -1043,23 +1593,72 @@
       <w:r>
         <w:rPr>
           <w:b/>
-        </w:rPr>
-        <w:t>Power</w:t>
-      </w:r>
-    </w:p>
-    <w:p>
-      <w:pPr>
-        <w:pStyle w:val="ListParagraph"/>
-        <w:ind w:left="1440"/>
-        <w:rPr>
-          <w:bCs/>
-        </w:rPr>
-      </w:pPr>
-      <w:r>
-        <w:rPr>
-          <w:bCs/>
-        </w:rPr>
-        <w:t>-</w:t>
+          <w:bCs/>
+        </w:rPr>
+        <w:t>General</w:t>
+      </w:r>
+    </w:p>
+    <w:p>
+      <w:r>
+        <w:t xml:space="preserve">There are a few global labels on the </w:t>
+      </w:r>
+      <w:r>
+        <w:t xml:space="preserve">schematic; </w:t>
+      </w:r>
+      <w:r>
+        <w:t>convention</w:t>
+      </w:r>
+      <w:r>
+        <w:t xml:space="preserve"> is that it’s </w:t>
+      </w:r>
+      <w:r>
+        <w:tab/>
+      </w:r>
+      <w:r>
+        <w:tab/>
+      </w:r>
+      <w:r>
+        <w:tab/>
+      </w:r>
+      <w:r>
+        <w:t>generally</w:t>
+      </w:r>
+      <w:r>
+        <w:t xml:space="preserve"> </w:t>
+      </w:r>
+      <w:r>
+        <w:t xml:space="preserve">better to use net </w:t>
+      </w:r>
+      <w:r>
+        <w:t xml:space="preserve">labels and </w:t>
+      </w:r>
+      <w:r>
+        <w:t>hierarchical</w:t>
+      </w:r>
+      <w:r>
+        <w:t xml:space="preserve"> labels.</w:t>
+      </w:r>
+    </w:p>
+    <w:p>
+      <w:r>
+        <w:t xml:space="preserve">On the schematic on the </w:t>
+      </w:r>
+      <w:proofErr w:type="spellStart"/>
+      <w:r>
+        <w:t>gitlab</w:t>
+      </w:r>
+      <w:proofErr w:type="spellEnd"/>
+      <w:r>
+        <w:t xml:space="preserve">, there is no root </w:t>
+      </w:r>
+      <w:r>
+        <w:t xml:space="preserve">sheet that links the </w:t>
+      </w:r>
+      <w:r>
+        <w:t xml:space="preserve">various </w:t>
+      </w:r>
+      <w:r>
+        <w:t xml:space="preserve">components together. </w:t>
       </w:r>
     </w:p>
     <w:p>
@@ -1074,7 +1673,7 @@
         <w:rPr>
           <w:b/>
         </w:rPr>
-        <w:t>Microcontroller</w:t>
+        <w:t>Power</w:t>
       </w:r>
     </w:p>
     <w:p>
@@ -1082,32 +1681,136 @@
         <w:pStyle w:val="ListParagraph"/>
         <w:ind w:left="1224"/>
         <w:rPr>
-          <w:bCs/>
-        </w:rPr>
-      </w:pPr>
-      <w:r>
-        <w:rPr>
-          <w:bCs/>
-        </w:rPr>
-        <w:t xml:space="preserve">This is going to be long – I do apologise. In general, I would advise reading through the STM32F051C6 </w:t>
-      </w:r>
-      <w:r>
-        <w:rPr>
-          <w:bCs/>
-        </w:rPr>
-        <w:t>datasheet</w:t>
-      </w:r>
-      <w:r>
-        <w:rPr>
-          <w:bCs/>
+          <w:lang w:val="en-US"/>
+        </w:rPr>
+      </w:pPr>
+      <w:r>
+        <w:rPr>
+          <w:lang w:val="en-US"/>
+        </w:rPr>
+        <w:t xml:space="preserve">I am worried that the Scotts key diode will </w:t>
+      </w:r>
+      <w:r>
+        <w:rPr>
+          <w:lang w:val="en-US"/>
+        </w:rPr>
+        <w:t>produce</w:t>
+      </w:r>
+      <w:r>
+        <w:rPr>
+          <w:lang w:val="en-US"/>
+        </w:rPr>
+        <w:t xml:space="preserve"> a lot of heat</w:t>
+      </w:r>
+      <w:r>
+        <w:rPr>
+          <w:lang w:val="en-US"/>
+        </w:rPr>
+        <w:t xml:space="preserve"> and could break</w:t>
+      </w:r>
+      <w:r>
+        <w:rPr>
+          <w:lang w:val="en-US"/>
+        </w:rPr>
+        <w:t>.</w:t>
+      </w:r>
+      <w:r>
+        <w:rPr>
+          <w:lang w:val="en-US"/>
         </w:rPr>
         <w:t xml:space="preserve"> </w:t>
       </w:r>
       <w:r>
         <w:rPr>
-          <w:bCs/>
-        </w:rPr>
-        <w:t>and looking at the STM32 dev board circuit diagram. Both can be found on the EEE2046F Vula site.</w:t>
+          <w:lang w:val="en-US"/>
+        </w:rPr>
+        <w:t>I suggest</w:t>
+      </w:r>
+      <w:r>
+        <w:rPr>
+          <w:lang w:val="en-US"/>
+        </w:rPr>
+        <w:t xml:space="preserve"> doing the calculations to see what the Max current that your circuit will draw</w:t>
+      </w:r>
+      <w:r>
+        <w:rPr>
+          <w:lang w:val="en-US"/>
+        </w:rPr>
+        <w:t xml:space="preserve"> is</w:t>
+      </w:r>
+      <w:r>
+        <w:rPr>
+          <w:lang w:val="en-US"/>
+        </w:rPr>
+        <w:t xml:space="preserve"> roughly and then calculating the amount of heat that will run through your </w:t>
+      </w:r>
+      <w:r>
+        <w:rPr>
+          <w:lang w:val="en-US"/>
+        </w:rPr>
+        <w:t xml:space="preserve">Scotts key diode </w:t>
+      </w:r>
+      <w:r>
+        <w:rPr>
+          <w:lang w:val="en-US"/>
+        </w:rPr>
+        <w:t>using the formula power is equal to voltage times current</w:t>
+      </w:r>
+      <w:r>
+        <w:rPr>
+          <w:lang w:val="en-US"/>
+        </w:rPr>
+        <w:t xml:space="preserve"> </w:t>
+      </w:r>
+      <w:r>
+        <w:rPr>
+          <w:lang w:val="en-US"/>
+        </w:rPr>
+        <w:t>(P =VI)</w:t>
+      </w:r>
+      <w:r>
+        <w:rPr>
+          <w:lang w:val="en-US"/>
+        </w:rPr>
+        <w:t xml:space="preserve">. </w:t>
+      </w:r>
+      <w:r>
+        <w:rPr>
+          <w:lang w:val="en-US"/>
+        </w:rPr>
+        <w:t xml:space="preserve">From the data sheet for the Scott key diet that you are using you can only have 400 </w:t>
+      </w:r>
+      <w:proofErr w:type="spellStart"/>
+      <w:r>
+        <w:rPr>
+          <w:lang w:val="en-US"/>
+        </w:rPr>
+        <w:t>m</w:t>
+      </w:r>
+      <w:r>
+        <w:rPr>
+          <w:lang w:val="en-US"/>
+        </w:rPr>
+        <w:t>W</w:t>
+      </w:r>
+      <w:proofErr w:type="spellEnd"/>
+      <w:r>
+        <w:rPr>
+          <w:lang w:val="en-US"/>
+        </w:rPr>
+        <w:t xml:space="preserve"> </w:t>
+      </w:r>
+      <w:r>
+        <w:rPr>
+          <w:lang w:val="en-US"/>
+        </w:rPr>
+        <w:t>through it</w:t>
+      </w:r>
+      <w:r>
+        <w:rPr>
+          <w:lang w:val="en-US"/>
+        </w:rPr>
+        <w:t>.</w:t>
       </w:r>
     </w:p>
     <w:p>
@@ -1115,7 +1818,7 @@
         <w:pStyle w:val="ListParagraph"/>
         <w:ind w:left="1224"/>
         <w:rPr>
-          <w:bCs/>
+          <w:lang w:val="en-US"/>
         </w:rPr>
       </w:pPr>
     </w:p>
@@ -1124,77 +1827,245 @@
         <w:pStyle w:val="ListParagraph"/>
         <w:ind w:left="1224"/>
         <w:rPr>
-          <w:b/>
-        </w:rPr>
-      </w:pPr>
-      <w:r>
-        <w:rPr>
-          <w:b/>
-        </w:rPr>
-        <w:t>Pins</w:t>
+          <w:lang w:val="en-US"/>
+        </w:rPr>
+      </w:pPr>
+      <w:r>
+        <w:rPr>
+          <w:lang w:val="en-US"/>
+        </w:rPr>
+        <w:t xml:space="preserve">I also </w:t>
+      </w:r>
+      <w:r>
+        <w:rPr>
+          <w:lang w:val="en-US"/>
+        </w:rPr>
+        <w:t xml:space="preserve">suggest using </w:t>
+      </w:r>
+      <w:r>
+        <w:rPr>
+          <w:lang w:val="en-US"/>
+        </w:rPr>
+        <w:t>bigger</w:t>
+      </w:r>
+      <w:r>
+        <w:rPr>
+          <w:lang w:val="en-US"/>
+        </w:rPr>
+        <w:t xml:space="preserve"> </w:t>
+      </w:r>
+      <w:r>
+        <w:rPr>
+          <w:lang w:val="en-US"/>
+        </w:rPr>
+        <w:t>resistance for the LED's connected to the battery charger to help prevent them from breaking</w:t>
+      </w:r>
+      <w:r>
+        <w:rPr>
+          <w:lang w:val="en-US"/>
+        </w:rPr>
+        <w:t xml:space="preserve">. </w:t>
+      </w:r>
+      <w:r>
+        <w:rPr>
+          <w:lang w:val="en-US"/>
+        </w:rPr>
+        <w:t>T</w:t>
+      </w:r>
+      <w:r>
+        <w:rPr>
+          <w:lang w:val="en-US"/>
+        </w:rPr>
+        <w:t>he same calculation can be done to work out the current that should be drawn through those resistors</w:t>
+      </w:r>
+      <w:r>
+        <w:rPr>
+          <w:lang w:val="en-US"/>
+        </w:rPr>
+        <w:t xml:space="preserve">. </w:t>
+      </w:r>
+      <w:r>
+        <w:rPr>
+          <w:lang w:val="en-US"/>
+        </w:rPr>
+        <w:t xml:space="preserve">I suggest just using a 1K or even bigger resistors you will have dimmer LED's but it </w:t>
+      </w:r>
+      <w:r>
+        <w:rPr>
+          <w:lang w:val="en-US"/>
+        </w:rPr>
+        <w:t xml:space="preserve">is </w:t>
+      </w:r>
+      <w:r>
+        <w:rPr>
+          <w:lang w:val="en-US"/>
+        </w:rPr>
+        <w:t>less likely to break</w:t>
+      </w:r>
+      <w:r>
+        <w:rPr>
+          <w:lang w:val="en-US"/>
+        </w:rPr>
+        <w:t xml:space="preserve">. </w:t>
       </w:r>
     </w:p>
     <w:p>
       <w:pPr>
         <w:pStyle w:val="ListParagraph"/>
         <w:ind w:left="1224"/>
-        <w:rPr>
-          <w:bCs/>
-        </w:rPr>
-      </w:pPr>
-      <w:r>
-        <w:rPr>
-          <w:bCs/>
-        </w:rPr>
-        <w:t>The BOOT0 and NSRT pins on the microcontroller are floating</w:t>
-      </w:r>
-      <w:r>
-        <w:rPr>
-          <w:bCs/>
+      </w:pPr>
+    </w:p>
+    <w:p>
+      <w:pPr>
+        <w:pStyle w:val="ListParagraph"/>
+        <w:ind w:left="1224"/>
+        <w:rPr>
+          <w:lang w:val="en-US"/>
+        </w:rPr>
+      </w:pPr>
+      <w:r>
+        <w:rPr>
+          <w:lang w:val="en-US"/>
+        </w:rPr>
+        <w:t>I also don't understand why capacitor C</w:t>
+      </w:r>
+      <w:r>
+        <w:rPr>
+          <w:lang w:val="en-US"/>
+        </w:rPr>
+        <w:t>8</w:t>
+      </w:r>
+      <w:r>
+        <w:rPr>
+          <w:lang w:val="en-US"/>
+        </w:rPr>
+        <w:t xml:space="preserve"> is 100 </w:t>
+      </w:r>
+      <w:r>
+        <w:rPr>
+          <w:lang w:val="en-US"/>
+        </w:rPr>
+        <w:t>nano-farads</w:t>
+      </w:r>
+      <w:r>
+        <w:rPr>
+          <w:lang w:val="en-US"/>
+        </w:rPr>
+        <w:t>.</w:t>
+      </w:r>
+      <w:r>
+        <w:rPr>
+          <w:lang w:val="en-US"/>
+        </w:rPr>
+        <w:t xml:space="preserve"> I would suggest using a bigger value capacitor such as 10 microfarads</w:t>
+      </w:r>
+      <w:r>
+        <w:rPr>
+          <w:lang w:val="en-US"/>
         </w:rPr>
         <w:t xml:space="preserve">. </w:t>
       </w:r>
+      <w:r>
+        <w:rPr>
+          <w:lang w:val="en-US"/>
+        </w:rPr>
+        <w:t>D</w:t>
+      </w:r>
+      <w:r>
+        <w:rPr>
+          <w:lang w:val="en-US"/>
+        </w:rPr>
+        <w:t>uring my</w:t>
+      </w:r>
+      <w:r>
+        <w:rPr>
+          <w:lang w:val="en-US"/>
+        </w:rPr>
+        <w:t xml:space="preserve"> vac </w:t>
+      </w:r>
+      <w:r>
+        <w:rPr>
+          <w:lang w:val="en-US"/>
+        </w:rPr>
+        <w:t>ward I learned that the smaller value capacitors are used to decrease noise but as this is a power line we are more interested in stabilizing</w:t>
+      </w:r>
+      <w:r>
+        <w:rPr>
+          <w:lang w:val="en-US"/>
+        </w:rPr>
+        <w:t xml:space="preserve"> the power </w:t>
+      </w:r>
+      <w:r>
+        <w:rPr>
+          <w:lang w:val="en-US"/>
+        </w:rPr>
+        <w:t xml:space="preserve">Produced and therefore </w:t>
+      </w:r>
+      <w:r>
+        <w:rPr>
+          <w:lang w:val="en-US"/>
+        </w:rPr>
+        <w:t>one</w:t>
+      </w:r>
+      <w:r>
+        <w:rPr>
+          <w:lang w:val="en-US"/>
+        </w:rPr>
+        <w:t xml:space="preserve"> should use a bigger valued capacitor</w:t>
+      </w:r>
+      <w:r>
+        <w:rPr>
+          <w:lang w:val="en-US"/>
+        </w:rPr>
+        <w:t>.</w:t>
+      </w:r>
+      <w:r>
+        <w:rPr>
+          <w:lang w:val="en-US"/>
+        </w:rPr>
+        <w:t xml:space="preserve"> Also the data sheet for this component suggests using a 10 microfarad capacitor</w:t>
+      </w:r>
+      <w:r>
+        <w:rPr>
+          <w:lang w:val="en-US"/>
+        </w:rPr>
+        <w:t>.</w:t>
+      </w:r>
     </w:p>
     <w:p>
       <w:pPr>
         <w:pStyle w:val="ListParagraph"/>
         <w:ind w:left="1224"/>
         <w:rPr>
-          <w:bCs/>
-        </w:rPr>
-      </w:pPr>
-      <w:r>
-        <w:rPr>
-          <w:bCs/>
-        </w:rPr>
-        <w:t xml:space="preserve">The BOOT0 pin, along with the BOOT1 bit, tells the microcontroller what mode to boot in. 0 for use current program, 1 for wipe program and look to BOOT1 for further action, you are welcome to do some research on these – they are not very clear in the datasheet. </w:t>
-      </w:r>
+          <w:lang w:val="en-US"/>
+        </w:rPr>
+      </w:pPr>
     </w:p>
     <w:p>
       <w:pPr>
         <w:pStyle w:val="ListParagraph"/>
         <w:ind w:left="1224"/>
         <w:rPr>
-          <w:bCs/>
-        </w:rPr>
-      </w:pPr>
-      <w:r>
-        <w:rPr>
-          <w:bCs/>
-        </w:rPr>
-        <w:t>The NSRT pin is dedicated to resetting your board and telling it to start again (based on the BOOT0 pin and BOOT1 bit). I</w:t>
-      </w:r>
-      <w:r>
-        <w:rPr>
-          <w:bCs/>
-        </w:rPr>
-        <w:t xml:space="preserve"> would highly recommend putting a button to pull this pin low (resetting the board) for debugging purposes and restarting your program. </w:t>
-      </w:r>
-      <w:r>
-        <w:rPr>
-          <w:bCs/>
-        </w:rPr>
-        <w:t>I would advise additional buttons as well for further debugging and user input.</w:t>
+          <w:lang w:val="en-US"/>
+        </w:rPr>
+      </w:pPr>
+      <w:r>
+        <w:rPr>
+          <w:lang w:val="en-US"/>
+        </w:rPr>
+        <w:t>I am also unsure to the use of resistor R6 and think it will just be a current draw</w:t>
+      </w:r>
+      <w:r>
+        <w:rPr>
+          <w:lang w:val="en-US"/>
+        </w:rPr>
+        <w:t xml:space="preserve"> But I'm not entirely sure if this might be there for a reason I am not aware of</w:t>
+      </w:r>
+      <w:r>
+        <w:rPr>
+          <w:lang w:val="en-US"/>
+        </w:rPr>
+        <w:t>.</w:t>
       </w:r>
     </w:p>
     <w:p>
@@ -1202,7 +2073,7 @@
         <w:pStyle w:val="ListParagraph"/>
         <w:ind w:left="1224"/>
         <w:rPr>
-          <w:bCs/>
+          <w:lang w:val="en-US"/>
         </w:rPr>
       </w:pPr>
     </w:p>
@@ -1210,290 +2081,34 @@
       <w:pPr>
         <w:pStyle w:val="ListParagraph"/>
         <w:ind w:left="1224"/>
-        <w:rPr>
-          <w:bCs/>
-        </w:rPr>
-      </w:pPr>
-      <w:r>
-        <w:rPr>
-          <w:bCs/>
-        </w:rPr>
-        <w:t>Only two of the seven power connection have been made. There are four voltage pins and three ground pins that are each linked to different functionalities on the microcontroller such as the ADC and GPIO clocks. I would advise connecting them all to their respective power and ground lines.</w:t>
-      </w:r>
-      <w:r>
-        <w:rPr>
-          <w:bCs/>
-        </w:rPr>
-        <w:t xml:space="preserve"> You can find all of their functions on the STM32 datasheet.</w:t>
-      </w:r>
-    </w:p>
-    <w:p>
-      <w:pPr>
-        <w:pStyle w:val="ListParagraph"/>
-        <w:ind w:left="1224"/>
-        <w:rPr>
-          <w:bCs/>
-        </w:rPr>
-      </w:pPr>
-    </w:p>
-    <w:p>
-      <w:pPr>
-        <w:pStyle w:val="ListParagraph"/>
-        <w:ind w:left="1224"/>
-        <w:rPr>
-          <w:bCs/>
-        </w:rPr>
-      </w:pPr>
-      <w:r>
-        <w:rPr>
-          <w:bCs/>
-        </w:rPr>
-        <w:t>The are no connections points for the STM link debugger. I assume this means you are planning on moving the STM32 board between the dev board and your HAT to debug it. I would advise against this as moving it between the two board over 40 times throughout the process of writing the code may get tedious and damage the connectors. The STM link debugger communicated through three channels</w:t>
-      </w:r>
-      <w:r>
-        <w:rPr>
-          <w:bCs/>
-        </w:rPr>
-        <w:t>: NSRT, SWDIO (PA13) and SWCLK (PA14). I would advise making pin headers on your board to receive these three lines at least and link them to your board.</w:t>
-      </w:r>
-    </w:p>
-    <w:p>
-      <w:pPr>
-        <w:pStyle w:val="ListParagraph"/>
-        <w:ind w:left="1224"/>
-        <w:rPr>
-          <w:bCs/>
-        </w:rPr>
-      </w:pPr>
-    </w:p>
-    <w:p>
-      <w:pPr>
-        <w:pStyle w:val="ListParagraph"/>
-        <w:ind w:left="1224"/>
-        <w:rPr>
-          <w:bCs/>
-        </w:rPr>
-      </w:pPr>
-      <w:r>
-        <w:rPr>
-          <w:bCs/>
-        </w:rPr>
-        <w:t>There are a lot of floating pins that may cause ERC errors. A simple fix is to use ‘No-Connection Flags’ (press Q)</w:t>
-      </w:r>
-      <w:r>
-        <w:rPr>
-          <w:bCs/>
-        </w:rPr>
-        <w:t xml:space="preserve"> which places an X on the pin</w:t>
-      </w:r>
-      <w:r>
-        <w:rPr>
-          <w:bCs/>
-        </w:rPr>
-        <w:t xml:space="preserve"> which will tell the board that these are not floating.</w:t>
-      </w:r>
-    </w:p>
-    <w:p>
-      <w:pPr>
-        <w:pStyle w:val="ListParagraph"/>
-        <w:ind w:left="1224"/>
-        <w:rPr>
-          <w:bCs/>
-        </w:rPr>
-      </w:pPr>
-    </w:p>
-    <w:p>
-      <w:pPr>
-        <w:pStyle w:val="ListParagraph"/>
-        <w:ind w:left="1224"/>
-        <w:rPr>
-          <w:b/>
-        </w:rPr>
-      </w:pPr>
-      <w:r>
-        <w:rPr>
-          <w:b/>
-        </w:rPr>
-        <w:t>Wiring</w:t>
-      </w:r>
-    </w:p>
-    <w:p>
-      <w:pPr>
-        <w:pStyle w:val="ListParagraph"/>
-        <w:ind w:left="1224"/>
-        <w:rPr>
-          <w:bCs/>
-        </w:rPr>
-      </w:pPr>
-      <w:r>
-        <w:rPr>
-          <w:bCs/>
-        </w:rPr>
-        <w:t>The are no redundant channels</w:t>
-      </w:r>
-      <w:r>
-        <w:rPr>
-          <w:bCs/>
-        </w:rPr>
-        <w:t>/wires to your microcontroller</w:t>
-      </w:r>
-      <w:r>
-        <w:rPr>
-          <w:bCs/>
-        </w:rPr>
-        <w:t xml:space="preserve"> for any commination or sensor lines. These are not necessary, but I would advise them in case of a PCB or STM32 failure where one channel is not accessible. </w:t>
-      </w:r>
-    </w:p>
-    <w:p>
-      <w:pPr>
-        <w:pStyle w:val="ListParagraph"/>
-        <w:ind w:left="1224"/>
-        <w:rPr>
-          <w:bCs/>
-        </w:rPr>
-      </w:pPr>
-    </w:p>
-    <w:p>
-      <w:pPr>
-        <w:pStyle w:val="ListParagraph"/>
-        <w:ind w:left="1224"/>
-        <w:rPr>
-          <w:bCs/>
-        </w:rPr>
-      </w:pPr>
-      <w:r>
-        <w:rPr>
-          <w:bCs/>
-        </w:rPr>
-        <w:lastRenderedPageBreak/>
-        <w:t xml:space="preserve">The EEPROM chip is connect to 5V and from what I can see from your power schematic, you are unable to produce 5V from the battery. Thus, the EEPROM will only work when a USB is connected, and you will be unable to store data from </w:t>
-      </w:r>
-      <w:r>
-        <w:rPr>
-          <w:bCs/>
-        </w:rPr>
-        <w:t>your</w:t>
-      </w:r>
-      <w:r>
-        <w:rPr>
-          <w:bCs/>
-        </w:rPr>
-        <w:t xml:space="preserve"> sensors in the field or remote location. I would advise changing it to be powered by 3V3 and confirm that that EEPROM can run on 3V3 power.</w:t>
-      </w:r>
-    </w:p>
-    <w:p>
-      <w:pPr>
-        <w:pStyle w:val="ListParagraph"/>
-        <w:ind w:left="1224"/>
-        <w:rPr>
-          <w:bCs/>
-        </w:rPr>
-      </w:pPr>
-    </w:p>
-    <w:p>
-      <w:pPr>
-        <w:pStyle w:val="ListParagraph"/>
-        <w:ind w:left="1224"/>
-        <w:rPr>
-          <w:bCs/>
-        </w:rPr>
-      </w:pPr>
-      <w:r>
-        <w:rPr>
-          <w:bCs/>
-        </w:rPr>
-        <w:t>The UART connections are backwards. For UART/USART, there are transmission lines (Tx) and receiver (Rx) pins. When connecting between the FTDI and STM32, the transmission pin (Tx) should connect to a receiver pin (Rx) and vice versa.</w:t>
-      </w:r>
-    </w:p>
-    <w:p>
-      <w:pPr>
-        <w:pStyle w:val="ListParagraph"/>
-        <w:ind w:left="1224"/>
-        <w:rPr>
-          <w:bCs/>
-        </w:rPr>
-      </w:pPr>
-    </w:p>
-    <w:p>
-      <w:pPr>
-        <w:pStyle w:val="ListParagraph"/>
-        <w:ind w:left="1224"/>
-        <w:rPr>
-          <w:bCs/>
-        </w:rPr>
-      </w:pPr>
-      <w:r>
-        <w:rPr>
-          <w:bCs/>
-        </w:rPr>
-        <w:t>I am unsure whether the Ferrite bead is necessary for the USB to FTDI connections so I will leave it up to your discretion. If it is not highly necessary, I would advise using a capacitor rather to save cost</w:t>
-      </w:r>
-      <w:r>
-        <w:rPr>
-          <w:bCs/>
-        </w:rPr>
-        <w:t>s.</w:t>
-      </w:r>
-    </w:p>
-    <w:p>
-      <w:pPr>
-        <w:pStyle w:val="ListParagraph"/>
-        <w:ind w:left="1224"/>
-        <w:rPr>
-          <w:bCs/>
-        </w:rPr>
-      </w:pPr>
-    </w:p>
-    <w:p>
-      <w:pPr>
-        <w:pStyle w:val="ListParagraph"/>
-        <w:ind w:left="1224"/>
-        <w:rPr>
-          <w:b/>
-        </w:rPr>
-      </w:pPr>
-      <w:r>
-        <w:rPr>
-          <w:b/>
-        </w:rPr>
-        <w:t>Components</w:t>
-      </w:r>
-    </w:p>
-    <w:p>
-      <w:pPr>
-        <w:pStyle w:val="ListParagraph"/>
-        <w:ind w:left="1224"/>
-        <w:rPr>
-          <w:bCs/>
-        </w:rPr>
-      </w:pPr>
-      <w:r>
-        <w:rPr>
-          <w:bCs/>
-        </w:rPr>
-        <w:t>The</w:t>
-      </w:r>
-      <w:r>
-        <w:rPr>
-          <w:bCs/>
-        </w:rPr>
-        <w:t xml:space="preserve"> FTDI connect is a valid chip and will do the job, however it has a lot of unused functionality and is very expensive. I am using an HT42B534 series chip. They make a version purely dedicated to differential pair lines to UART which is only 8 pins and a lot cheaper. The exact model I am using is a </w:t>
-      </w:r>
-      <w:r>
-        <w:rPr>
-          <w:bCs/>
-        </w:rPr>
-        <w:t>HT42B534</w:t>
-      </w:r>
-      <w:r>
-        <w:rPr>
-          <w:bCs/>
-        </w:rPr>
-        <w:t>-2</w:t>
-      </w:r>
-      <w:r>
-        <w:rPr>
-          <w:bCs/>
+      </w:pPr>
+      <w:r>
+        <w:rPr>
+          <w:lang w:val="en-US"/>
+        </w:rPr>
+        <w:t>I was very impressed with your circuits</w:t>
+      </w:r>
+      <w:r>
+        <w:rPr>
+          <w:lang w:val="en-US"/>
+        </w:rPr>
+        <w:t xml:space="preserve"> and was very interested in your DC to DC converter as this </w:t>
+      </w:r>
+      <w:r>
+        <w:rPr>
+          <w:lang w:val="en-US"/>
+        </w:rPr>
+        <w:t>seem to be</w:t>
+      </w:r>
+      <w:r>
+        <w:rPr>
+          <w:lang w:val="en-US"/>
+        </w:rPr>
+        <w:t xml:space="preserve"> a good solution to the problem</w:t>
+      </w:r>
+      <w:r>
+        <w:rPr>
+          <w:lang w:val="en-US"/>
         </w:rPr>
         <w:t>.</w:t>
       </w:r>
@@ -1501,43 +2116,7 @@
     <w:p>
       <w:pPr>
         <w:pStyle w:val="ListParagraph"/>
-        <w:ind w:left="1224"/>
-        <w:rPr>
-          <w:bCs/>
-        </w:rPr>
-      </w:pPr>
-    </w:p>
-    <w:p>
-      <w:pPr>
-        <w:pStyle w:val="ListParagraph"/>
-        <w:ind w:left="1224"/>
-        <w:rPr>
-          <w:bCs/>
-        </w:rPr>
-      </w:pPr>
-      <w:r>
-        <w:rPr>
-          <w:bCs/>
-        </w:rPr>
-        <w:t>There are no pull-up resistors for your I2C lines between the EEPROM and microcontroller. I2C lines are recommended to have pull-up resistors</w:t>
-      </w:r>
-      <w:r>
-        <w:rPr>
-          <w:bCs/>
-        </w:rPr>
-        <w:t xml:space="preserve"> attached to the lines, the EEPROM datasheet will give you some recommended </w:t>
-      </w:r>
-      <w:r>
-        <w:rPr>
-          <w:bCs/>
-        </w:rPr>
-        <w:t>values.</w:t>
-      </w:r>
-    </w:p>
-    <w:p>
-      <w:pPr>
-        <w:pStyle w:val="ListParagraph"/>
-        <w:ind w:left="1224"/>
+        <w:ind w:left="1440"/>
         <w:rPr>
           <w:bCs/>
         </w:rPr>
@@ -1554,6 +2133,484 @@
       <w:r>
         <w:rPr>
           <w:b/>
+        </w:rPr>
+        <w:t>Microcontroller</w:t>
+      </w:r>
+    </w:p>
+    <w:p>
+      <w:pPr>
+        <w:pStyle w:val="ListParagraph"/>
+        <w:ind w:left="1224"/>
+        <w:rPr>
+          <w:bCs/>
+        </w:rPr>
+      </w:pPr>
+      <w:r>
+        <w:rPr>
+          <w:bCs/>
+        </w:rPr>
+        <w:t xml:space="preserve">This is going to be long – I do apologise. In general, I would advise reading through the STM32F051C6 </w:t>
+      </w:r>
+      <w:r>
+        <w:rPr>
+          <w:bCs/>
+        </w:rPr>
+        <w:t xml:space="preserve">datasheet </w:t>
+      </w:r>
+      <w:r>
+        <w:rPr>
+          <w:bCs/>
+        </w:rPr>
+        <w:t>and looking at the STM32 dev board circuit diagram. Both can be found on the EEE2046F Vula site.</w:t>
+      </w:r>
+    </w:p>
+    <w:p>
+      <w:pPr>
+        <w:pStyle w:val="ListParagraph"/>
+        <w:ind w:left="1224"/>
+        <w:rPr>
+          <w:bCs/>
+        </w:rPr>
+      </w:pPr>
+    </w:p>
+    <w:p>
+      <w:pPr>
+        <w:pStyle w:val="ListParagraph"/>
+        <w:ind w:left="1224"/>
+        <w:rPr>
+          <w:b/>
+        </w:rPr>
+      </w:pPr>
+      <w:r>
+        <w:rPr>
+          <w:b/>
+        </w:rPr>
+        <w:t>Pins</w:t>
+      </w:r>
+    </w:p>
+    <w:p>
+      <w:pPr>
+        <w:pStyle w:val="ListParagraph"/>
+        <w:ind w:left="1224"/>
+        <w:rPr>
+          <w:bCs/>
+        </w:rPr>
+      </w:pPr>
+      <w:r>
+        <w:rPr>
+          <w:bCs/>
+        </w:rPr>
+        <w:t>The BOOT0 and NSRT pins on the microcontroller are floating</w:t>
+      </w:r>
+      <w:r>
+        <w:rPr>
+          <w:bCs/>
+        </w:rPr>
+        <w:t xml:space="preserve">. </w:t>
+      </w:r>
+    </w:p>
+    <w:p>
+      <w:pPr>
+        <w:pStyle w:val="ListParagraph"/>
+        <w:ind w:left="1224"/>
+        <w:rPr>
+          <w:bCs/>
+        </w:rPr>
+      </w:pPr>
+      <w:r>
+        <w:rPr>
+          <w:bCs/>
+        </w:rPr>
+        <w:t xml:space="preserve">The BOOT0 pin, along with the BOOT1 bit, tells the microcontroller what mode to boot in. 0 for use current program, 1 for wipe program and look to BOOT1 for further action, you are welcome to do some research on these – they are not very clear in the datasheet. </w:t>
+      </w:r>
+    </w:p>
+    <w:p>
+      <w:pPr>
+        <w:pStyle w:val="ListParagraph"/>
+        <w:ind w:left="1224"/>
+        <w:rPr>
+          <w:bCs/>
+        </w:rPr>
+      </w:pPr>
+      <w:r>
+        <w:rPr>
+          <w:bCs/>
+        </w:rPr>
+        <w:lastRenderedPageBreak/>
+        <w:t>The NSRT pin is dedicated to resetting your board and telling it to start again (based on the BOOT0 pin and BOOT1 bit). I</w:t>
+      </w:r>
+      <w:r>
+        <w:rPr>
+          <w:bCs/>
+        </w:rPr>
+        <w:t xml:space="preserve"> would highly recommend putting a button to pull this pin low (resetting the board) for debugging purposes and restarting your program. </w:t>
+      </w:r>
+      <w:r>
+        <w:rPr>
+          <w:bCs/>
+        </w:rPr>
+        <w:t>I would advise additional buttons as well for further debugging and user input.</w:t>
+      </w:r>
+    </w:p>
+    <w:p>
+      <w:pPr>
+        <w:pStyle w:val="ListParagraph"/>
+        <w:ind w:left="1224"/>
+        <w:rPr>
+          <w:bCs/>
+        </w:rPr>
+      </w:pPr>
+    </w:p>
+    <w:p>
+      <w:pPr>
+        <w:pStyle w:val="ListParagraph"/>
+        <w:ind w:left="1224"/>
+        <w:rPr>
+          <w:bCs/>
+        </w:rPr>
+      </w:pPr>
+      <w:r>
+        <w:rPr>
+          <w:bCs/>
+        </w:rPr>
+        <w:t>Only two of the seven power connection have been made. There are four voltage pins and three ground pins that are each linked to different functionalities on the microcontroller such as the ADC and GPIO clocks. I would advise connecting them all to their respective power and ground lines.</w:t>
+      </w:r>
+      <w:r>
+        <w:rPr>
+          <w:bCs/>
+        </w:rPr>
+        <w:t xml:space="preserve"> You can find all of their functions on the STM32 datasheet.</w:t>
+      </w:r>
+    </w:p>
+    <w:p>
+      <w:pPr>
+        <w:pStyle w:val="ListParagraph"/>
+        <w:ind w:left="1224"/>
+        <w:rPr>
+          <w:bCs/>
+        </w:rPr>
+      </w:pPr>
+    </w:p>
+    <w:p>
+      <w:pPr>
+        <w:pStyle w:val="ListParagraph"/>
+        <w:ind w:left="1224"/>
+        <w:rPr>
+          <w:bCs/>
+        </w:rPr>
+      </w:pPr>
+      <w:r>
+        <w:rPr>
+          <w:bCs/>
+        </w:rPr>
+        <w:t>The are no connections points for the STM link debugger. I assume this means you are planning on moving the STM32 board between the dev board and your HAT to debug it. I would advise against this as moving it between the two board over 40 times throughout the process of writing the code may get tedious and damage the connectors. The STM link debugger communicated through three channels</w:t>
+      </w:r>
+      <w:r>
+        <w:rPr>
+          <w:bCs/>
+        </w:rPr>
+        <w:t>: NSRT, SWDIO (PA13) and SWCLK (PA14). I would advise making pin headers on your board to receive these three lines at least and link them to your board.</w:t>
+      </w:r>
+    </w:p>
+    <w:p>
+      <w:pPr>
+        <w:pStyle w:val="ListParagraph"/>
+        <w:ind w:left="1224"/>
+        <w:rPr>
+          <w:bCs/>
+        </w:rPr>
+      </w:pPr>
+    </w:p>
+    <w:p>
+      <w:pPr>
+        <w:pStyle w:val="ListParagraph"/>
+        <w:ind w:left="1224"/>
+        <w:rPr>
+          <w:bCs/>
+        </w:rPr>
+      </w:pPr>
+      <w:r>
+        <w:rPr>
+          <w:bCs/>
+        </w:rPr>
+        <w:t>There are a lot of floating pins that may cause ERC errors. A simple fix is to use ‘No-Connection Flags’ (press Q)</w:t>
+      </w:r>
+      <w:r>
+        <w:rPr>
+          <w:bCs/>
+        </w:rPr>
+        <w:t xml:space="preserve"> which places an X on the pin</w:t>
+      </w:r>
+      <w:r>
+        <w:rPr>
+          <w:bCs/>
+        </w:rPr>
+        <w:t xml:space="preserve"> which will tell the board that these are not floating.</w:t>
+      </w:r>
+    </w:p>
+    <w:p>
+      <w:pPr>
+        <w:pStyle w:val="ListParagraph"/>
+        <w:ind w:left="1224"/>
+        <w:rPr>
+          <w:bCs/>
+        </w:rPr>
+      </w:pPr>
+    </w:p>
+    <w:p>
+      <w:pPr>
+        <w:pStyle w:val="ListParagraph"/>
+        <w:ind w:left="1224"/>
+        <w:rPr>
+          <w:b/>
+        </w:rPr>
+      </w:pPr>
+      <w:r>
+        <w:rPr>
+          <w:b/>
+        </w:rPr>
+        <w:t>Wiring</w:t>
+      </w:r>
+    </w:p>
+    <w:p>
+      <w:pPr>
+        <w:pStyle w:val="ListParagraph"/>
+        <w:ind w:left="1224"/>
+        <w:rPr>
+          <w:bCs/>
+        </w:rPr>
+      </w:pPr>
+      <w:r>
+        <w:rPr>
+          <w:bCs/>
+        </w:rPr>
+        <w:t>The are no redundant channels</w:t>
+      </w:r>
+      <w:r>
+        <w:rPr>
+          <w:bCs/>
+        </w:rPr>
+        <w:t>/wires to your microcontroller</w:t>
+      </w:r>
+      <w:r>
+        <w:rPr>
+          <w:bCs/>
+        </w:rPr>
+        <w:t xml:space="preserve"> for any commination or sensor lines. These are not necessary, but I would advise them in case of a PCB or STM32 failure where one channel is not accessible. </w:t>
+      </w:r>
+    </w:p>
+    <w:p>
+      <w:pPr>
+        <w:pStyle w:val="ListParagraph"/>
+        <w:ind w:left="1224"/>
+        <w:rPr>
+          <w:bCs/>
+        </w:rPr>
+      </w:pPr>
+    </w:p>
+    <w:p>
+      <w:pPr>
+        <w:pStyle w:val="ListParagraph"/>
+        <w:ind w:left="1224"/>
+        <w:rPr>
+          <w:bCs/>
+        </w:rPr>
+      </w:pPr>
+      <w:r>
+        <w:rPr>
+          <w:bCs/>
+        </w:rPr>
+        <w:t xml:space="preserve">The EEPROM chip is connect to 5V and from what I can see from your power schematic, you are unable to produce 5V from the battery. Thus, the EEPROM will only work when a USB is connected, and you will be unable to store data from </w:t>
+      </w:r>
+      <w:r>
+        <w:rPr>
+          <w:bCs/>
+        </w:rPr>
+        <w:t>your</w:t>
+      </w:r>
+      <w:r>
+        <w:rPr>
+          <w:bCs/>
+        </w:rPr>
+        <w:t xml:space="preserve"> sensors in the field or remote location. I would advise changing it to be powered by 3V3 and confirm that that EEPROM can run on 3V3 power.</w:t>
+      </w:r>
+    </w:p>
+    <w:p>
+      <w:pPr>
+        <w:pStyle w:val="ListParagraph"/>
+        <w:ind w:left="1224"/>
+        <w:rPr>
+          <w:bCs/>
+        </w:rPr>
+      </w:pPr>
+    </w:p>
+    <w:p>
+      <w:pPr>
+        <w:pStyle w:val="ListParagraph"/>
+        <w:ind w:left="1224"/>
+        <w:rPr>
+          <w:bCs/>
+        </w:rPr>
+      </w:pPr>
+      <w:r>
+        <w:rPr>
+          <w:bCs/>
+        </w:rPr>
+        <w:t>The UART connections are backwards. For UART/USART, there are transmission lines (Tx) and receiver (Rx) pins. When connecting between the FTDI and STM32, the transmission pin (Tx) should connect to a receiver pin (Rx) and vice versa.</w:t>
+      </w:r>
+    </w:p>
+    <w:p>
+      <w:pPr>
+        <w:pStyle w:val="ListParagraph"/>
+        <w:ind w:left="1224"/>
+        <w:rPr>
+          <w:bCs/>
+        </w:rPr>
+      </w:pPr>
+    </w:p>
+    <w:p>
+      <w:pPr>
+        <w:pStyle w:val="ListParagraph"/>
+        <w:ind w:left="1224"/>
+        <w:rPr>
+          <w:bCs/>
+        </w:rPr>
+      </w:pPr>
+      <w:r>
+        <w:rPr>
+          <w:bCs/>
+        </w:rPr>
+        <w:t xml:space="preserve">I am unsure whether the Ferrite bead is necessary for the USB to FTDI connections so I will leave it up to your discretion. If it is not </w:t>
+      </w:r>
+      <w:proofErr w:type="spellStart"/>
+      <w:r>
+        <w:t>stricrly</w:t>
+      </w:r>
+      <w:proofErr w:type="spellEnd"/>
+      <w:r>
+        <w:t xml:space="preserve"> necessary</w:t>
+      </w:r>
+      <w:r>
+        <w:rPr>
+          <w:bCs/>
+        </w:rPr>
+        <w:t>, I would advise using a capacitor rather to save cost</w:t>
+      </w:r>
+      <w:r>
+        <w:rPr>
+          <w:bCs/>
+        </w:rPr>
+        <w:t>s.</w:t>
+      </w:r>
+    </w:p>
+    <w:p>
+      <w:pPr>
+        <w:pStyle w:val="ListParagraph"/>
+        <w:ind w:left="1224"/>
+        <w:rPr>
+          <w:bCs/>
+        </w:rPr>
+      </w:pPr>
+    </w:p>
+    <w:p>
+      <w:pPr>
+        <w:pStyle w:val="ListParagraph"/>
+        <w:ind w:left="1224"/>
+        <w:rPr>
+          <w:b/>
+        </w:rPr>
+      </w:pPr>
+      <w:r>
+        <w:rPr>
+          <w:b/>
+        </w:rPr>
+        <w:t>Components</w:t>
+      </w:r>
+    </w:p>
+    <w:p>
+      <w:pPr>
+        <w:pStyle w:val="ListParagraph"/>
+        <w:ind w:left="1224"/>
+        <w:rPr>
+          <w:bCs/>
+        </w:rPr>
+      </w:pPr>
+      <w:r>
+        <w:rPr>
+          <w:bCs/>
+        </w:rPr>
+        <w:lastRenderedPageBreak/>
+        <w:t>The</w:t>
+      </w:r>
+      <w:r>
+        <w:rPr>
+          <w:bCs/>
+        </w:rPr>
+        <w:t xml:space="preserve"> FTDI connect is a valid chip and will do the job, however it has a lot of unused functionality and is very expensive. I am using an HT42B534 series chip. They make a version purely dedicated to differential pair lines to UART which is only 8 pins and a lot cheaper. The exact model I am using is a HT42B534-2</w:t>
+      </w:r>
+      <w:r>
+        <w:rPr>
+          <w:bCs/>
+        </w:rPr>
+        <w:t>.</w:t>
+      </w:r>
+    </w:p>
+    <w:p>
+      <w:pPr>
+        <w:pStyle w:val="ListParagraph"/>
+        <w:ind w:left="1224"/>
+        <w:rPr>
+          <w:bCs/>
+        </w:rPr>
+      </w:pPr>
+    </w:p>
+    <w:p>
+      <w:pPr>
+        <w:pStyle w:val="ListParagraph"/>
+        <w:ind w:left="1224"/>
+        <w:rPr>
+          <w:bCs/>
+        </w:rPr>
+      </w:pPr>
+      <w:r>
+        <w:rPr>
+          <w:bCs/>
+        </w:rPr>
+        <w:t>There are no pull-up resistors for your I2C lines between the EEPROM and microcontroller. I2C lines are recommended to have pull-up resistors</w:t>
+      </w:r>
+      <w:r>
+        <w:rPr>
+          <w:bCs/>
+        </w:rPr>
+        <w:t xml:space="preserve"> attached to the lines, the EEPROM datasheet will give you some recommended </w:t>
+      </w:r>
+      <w:r>
+        <w:rPr>
+          <w:bCs/>
+        </w:rPr>
+        <w:t>values.</w:t>
+      </w:r>
+    </w:p>
+    <w:p>
+      <w:pPr>
+        <w:pStyle w:val="ListParagraph"/>
+        <w:ind w:left="1224"/>
+        <w:rPr>
+          <w:bCs/>
+        </w:rPr>
+      </w:pPr>
+    </w:p>
+    <w:p>
+      <w:pPr>
+        <w:pStyle w:val="ListParagraph"/>
+        <w:numPr>
+          <w:ilvl w:val="2"/>
+          <w:numId w:val="1"/>
+        </w:numPr>
+      </w:pPr>
+      <w:r>
+        <w:rPr>
+          <w:b/>
           <w:bCs/>
         </w:rPr>
         <w:t>Sensing</w:t>
@@ -1724,8 +2781,37 @@
       <w:r>
         <w:rPr>
           <w:bCs/>
-        </w:rPr>
-        <w:t>-</w:t>
+          <w:lang w:val="en-US"/>
+        </w:rPr>
+        <w:t>It is difficult to see if you have</w:t>
+      </w:r>
+      <w:r>
+        <w:rPr>
+          <w:bCs/>
+          <w:lang w:val="en-US"/>
+        </w:rPr>
+        <w:t xml:space="preserve"> use the correct width 4 tracks new PC D and for that reason</w:t>
+      </w:r>
+      <w:r>
+        <w:rPr>
+          <w:bCs/>
+          <w:lang w:val="en-US"/>
+        </w:rPr>
+        <w:t>.</w:t>
+      </w:r>
+      <w:r>
+        <w:rPr>
+          <w:bCs/>
+          <w:lang w:val="en-US"/>
+        </w:rPr>
+        <w:t xml:space="preserve"> I will suggest that all power tracks are much thicker than any other tracks</w:t>
+      </w:r>
+      <w:r>
+        <w:rPr>
+          <w:bCs/>
+          <w:lang w:val="en-US"/>
+        </w:rPr>
+        <w:t xml:space="preserve">. </w:t>
       </w:r>
     </w:p>
     <w:p>
@@ -2002,8 +3088,51 @@
       <w:r>
         <w:rPr>
           <w:bCs/>
-        </w:rPr>
-        <w:t>-</w:t>
+          <w:lang w:val="en-US"/>
+        </w:rPr>
+        <w:t>I</w:t>
+      </w:r>
+      <w:r>
+        <w:rPr>
+          <w:bCs/>
+          <w:lang w:val="en-US"/>
+        </w:rPr>
+        <w:t>f you have space I suggest adding labels to the different modular sections of your component E</w:t>
+      </w:r>
+      <w:r>
+        <w:rPr>
+          <w:bCs/>
+          <w:lang w:val="en-US"/>
+        </w:rPr>
+        <w:t>.</w:t>
+      </w:r>
+      <w:r>
+        <w:rPr>
+          <w:bCs/>
+          <w:lang w:val="en-US"/>
+        </w:rPr>
+        <w:t>G</w:t>
+      </w:r>
+      <w:r>
+        <w:rPr>
+          <w:bCs/>
+          <w:lang w:val="en-US"/>
+        </w:rPr>
+        <w:t>.</w:t>
+      </w:r>
+      <w:r>
+        <w:rPr>
+          <w:bCs/>
+          <w:lang w:val="en-US"/>
+        </w:rPr>
+        <w:t xml:space="preserve"> the DC to DC converter and the battery charger</w:t>
+      </w:r>
+      <w:r>
+        <w:rPr>
+          <w:bCs/>
+          <w:lang w:val="en-US"/>
+        </w:rPr>
+        <w:t>.</w:t>
       </w:r>
     </w:p>
     <w:p>
@@ -2140,6 +3269,9 @@
         <w:t xml:space="preserve">Rating: </w:t>
       </w:r>
       <w:r>
+        <w:t>4</w:t>
+      </w:r>
+      <w:r>
         <w:t>/5</w:t>
       </w:r>
     </w:p>
@@ -2176,14 +3308,244 @@
         <w:ind w:left="792"/>
         <w:rPr>
           <w:bCs/>
-        </w:rPr>
-      </w:pPr>
-      <w:r>
-        <w:rPr>
-          <w:bCs/>
-        </w:rPr>
-        <w:t>-</w:t>
-      </w:r>
+          <w:lang w:val="en-US"/>
+        </w:rPr>
+      </w:pPr>
+      <w:r>
+        <w:rPr>
+          <w:bCs/>
+          <w:lang w:val="en-US"/>
+        </w:rPr>
+        <w:t>I'm very impressed that you found this DC to DC converter</w:t>
+      </w:r>
+      <w:r>
+        <w:rPr>
+          <w:bCs/>
+          <w:lang w:val="en-US"/>
+        </w:rPr>
+        <w:t>.</w:t>
+      </w:r>
+      <w:r>
+        <w:rPr>
+          <w:bCs/>
+          <w:lang w:val="en-US"/>
+        </w:rPr>
+        <w:t xml:space="preserve"> I have read through the data sheet and </w:t>
+      </w:r>
+      <w:r>
+        <w:rPr>
+          <w:bCs/>
+          <w:lang w:val="en-US"/>
+        </w:rPr>
+        <w:t>I’m</w:t>
+      </w:r>
+      <w:r>
+        <w:rPr>
+          <w:bCs/>
+          <w:lang w:val="en-US"/>
+        </w:rPr>
+        <w:t xml:space="preserve"> </w:t>
+      </w:r>
+      <w:r>
+        <w:rPr>
+          <w:bCs/>
+          <w:lang w:val="en-US"/>
+        </w:rPr>
+        <w:t xml:space="preserve">a </w:t>
+      </w:r>
+      <w:r>
+        <w:rPr>
+          <w:bCs/>
+          <w:lang w:val="en-US"/>
+        </w:rPr>
+        <w:t>little skeptical about the undervoltage lockout as it says it only locks out at 1.</w:t>
+      </w:r>
+      <w:r>
+        <w:rPr>
+          <w:bCs/>
+          <w:lang w:val="en-US"/>
+        </w:rPr>
+        <w:t>5</w:t>
+      </w:r>
+      <w:r>
+        <w:rPr>
+          <w:bCs/>
+          <w:lang w:val="en-US"/>
+        </w:rPr>
+        <w:t xml:space="preserve"> </w:t>
+      </w:r>
+      <w:r>
+        <w:rPr>
+          <w:bCs/>
+          <w:lang w:val="en-US"/>
+        </w:rPr>
+        <w:t>volts,</w:t>
+      </w:r>
+      <w:r>
+        <w:rPr>
+          <w:bCs/>
+          <w:lang w:val="en-US"/>
+        </w:rPr>
+        <w:t xml:space="preserve"> but you indicate that this </w:t>
+      </w:r>
+      <w:r>
+        <w:rPr>
+          <w:bCs/>
+          <w:lang w:val="en-US"/>
+        </w:rPr>
+        <w:t>component</w:t>
+      </w:r>
+      <w:r>
+        <w:rPr>
+          <w:bCs/>
+          <w:lang w:val="en-US"/>
+        </w:rPr>
+        <w:t xml:space="preserve"> only operates from 2.5 to 5 volts</w:t>
+      </w:r>
+      <w:r>
+        <w:rPr>
+          <w:bCs/>
+          <w:lang w:val="en-US"/>
+        </w:rPr>
+        <w:t xml:space="preserve">. </w:t>
+      </w:r>
+      <w:r>
+        <w:rPr>
+          <w:bCs/>
+          <w:lang w:val="en-US"/>
+        </w:rPr>
+        <w:t>H</w:t>
+      </w:r>
+      <w:r>
+        <w:rPr>
+          <w:bCs/>
+          <w:lang w:val="en-US"/>
+        </w:rPr>
+        <w:t>owever,</w:t>
+      </w:r>
+      <w:r>
+        <w:rPr>
+          <w:bCs/>
+          <w:lang w:val="en-US"/>
+        </w:rPr>
+        <w:t xml:space="preserve"> </w:t>
+      </w:r>
+      <w:r>
+        <w:rPr>
+          <w:bCs/>
+          <w:lang w:val="en-US"/>
+        </w:rPr>
+        <w:t xml:space="preserve">I </w:t>
+      </w:r>
+      <w:r>
+        <w:rPr>
+          <w:bCs/>
+          <w:lang w:val="en-US"/>
+        </w:rPr>
+        <w:t>may be misreading something and suggest that you just double check</w:t>
+      </w:r>
+      <w:r>
+        <w:rPr>
+          <w:bCs/>
+          <w:lang w:val="en-US"/>
+        </w:rPr>
+        <w:t xml:space="preserve"> this</w:t>
+      </w:r>
+      <w:r>
+        <w:rPr>
+          <w:bCs/>
+          <w:lang w:val="en-US"/>
+        </w:rPr>
+        <w:t>.</w:t>
+      </w:r>
+    </w:p>
+    <w:p>
+      <w:pPr>
+        <w:pStyle w:val="ListParagraph"/>
+        <w:ind w:left="792"/>
+        <w:rPr>
+          <w:bCs/>
+          <w:lang w:val="en-US"/>
+        </w:rPr>
+      </w:pPr>
+    </w:p>
+    <w:p>
+      <w:pPr>
+        <w:pStyle w:val="ListParagraph"/>
+        <w:ind w:left="792"/>
+        <w:rPr>
+          <w:bCs/>
+          <w:lang w:val="en-US"/>
+        </w:rPr>
+      </w:pPr>
+    </w:p>
+    <w:p>
+      <w:pPr>
+        <w:pStyle w:val="ListParagraph"/>
+        <w:ind w:left="792"/>
+        <w:rPr>
+          <w:bCs/>
+          <w:lang w:val="en-US"/>
+        </w:rPr>
+      </w:pPr>
+      <w:r>
+        <w:rPr>
+          <w:bCs/>
+          <w:lang w:val="en-US"/>
+        </w:rPr>
+        <w:t>If your component does not have an undervoltage lockout</w:t>
+      </w:r>
+      <w:r>
+        <w:rPr>
+          <w:bCs/>
+          <w:lang w:val="en-US"/>
+        </w:rPr>
+        <w:t xml:space="preserve"> here are two website links that I use to build my undervoltage lockout circuits</w:t>
+      </w:r>
+      <w:r>
+        <w:rPr>
+          <w:bCs/>
+          <w:lang w:val="en-US"/>
+        </w:rPr>
+        <w:t xml:space="preserve">. </w:t>
+      </w:r>
+      <w:hyperlink r:id="rId6" w:history="1">
+        <w:r>
+          <w:rPr>
+            <w:rStyle w:val="Hyperlink"/>
+            <w:bCs/>
+            <w:lang w:val="en-US"/>
+          </w:rPr>
+          <w:t>https://www.analog.com/en/technical-articles/battery-protection-circuit.html</w:t>
+        </w:r>
+      </w:hyperlink>
+    </w:p>
+    <w:p>
+      <w:pPr>
+        <w:pStyle w:val="ListParagraph"/>
+        <w:ind w:left="792"/>
+        <w:rPr>
+          <w:bCs/>
+        </w:rPr>
+      </w:pPr>
+      <w:hyperlink r:id="rId7" w:anchor="design" w:history="1">
+        <w:r>
+          <w:rPr>
+            <w:rStyle w:val="Hyperlink"/>
+            <w:bCs/>
+          </w:rPr>
+          <w:t>https://web.eecs.utk.edu/~afoshie/projects/UVLO/#design</w:t>
+        </w:r>
+      </w:hyperlink>
+    </w:p>
+    <w:p>
+      <w:pPr>
+        <w:pStyle w:val="ListParagraph"/>
+        <w:ind w:left="792"/>
+        <w:rPr>
+          <w:bCs/>
+        </w:rPr>
+      </w:pPr>
     </w:p>
     <w:p>
       <w:pPr>
@@ -2249,6 +3611,13 @@
         <w:t xml:space="preserve">Rating: </w:t>
       </w:r>
       <w:r>
+        <w:rPr>
+          <w:b/>
+          <w:bCs/>
+        </w:rPr>
+        <w:t>4.5</w:t>
+      </w:r>
+      <w:r>
         <w:t>/5</w:t>
       </w:r>
     </w:p>
@@ -2259,6 +3628,9 @@
           <w:ilvl w:val="1"/>
           <w:numId w:val="1"/>
         </w:numPr>
+        <w:rPr>
+          <w:b/>
+        </w:rPr>
       </w:pPr>
       <w:r>
         <w:rPr>
@@ -2281,11 +3653,19 @@
     </w:p>
     <w:p>
       <w:pPr>
+        <w:rPr>
+          <w:b/>
+          <w:bCs/>
+        </w:rPr>
+      </w:pPr>
+      <w:r>
+        <w:t xml:space="preserve">Layout is appropriate. </w:t>
+      </w:r>
+    </w:p>
+    <w:p>
+      <w:pPr>
         <w:ind w:left="792"/>
       </w:pPr>
-      <w:r>
-        <w:t>no idea what to say here.</w:t>
-      </w:r>
     </w:p>
     <w:p>
       <w:pPr>
@@ -2399,14 +3779,188 @@
         <w:ind w:left="1440"/>
         <w:rPr>
           <w:bCs/>
-        </w:rPr>
-      </w:pPr>
-      <w:r>
-        <w:rPr>
-          <w:bCs/>
-        </w:rPr>
-        <w:t>-</w:t>
-      </w:r>
+          <w:lang w:val="en-US"/>
+        </w:rPr>
+      </w:pPr>
+      <w:r>
+        <w:rPr>
+          <w:bCs/>
+          <w:lang w:val="en-US"/>
+        </w:rPr>
+        <w:t xml:space="preserve">Test points are free to </w:t>
+      </w:r>
+      <w:r>
+        <w:rPr>
+          <w:bCs/>
+          <w:lang w:val="en-US"/>
+        </w:rPr>
+        <w:t>make,</w:t>
+      </w:r>
+      <w:r>
+        <w:rPr>
+          <w:bCs/>
+          <w:lang w:val="en-US"/>
+        </w:rPr>
+        <w:t xml:space="preserve"> and I suggest</w:t>
+      </w:r>
+      <w:r>
+        <w:rPr>
+          <w:bCs/>
+          <w:lang w:val="en-US"/>
+        </w:rPr>
+        <w:t xml:space="preserve"> using as many as possible</w:t>
+      </w:r>
+      <w:r>
+        <w:rPr>
+          <w:bCs/>
+          <w:lang w:val="en-US"/>
+        </w:rPr>
+        <w:t>.</w:t>
+      </w:r>
+      <w:r>
+        <w:rPr>
+          <w:bCs/>
+          <w:lang w:val="en-US"/>
+        </w:rPr>
+        <w:t xml:space="preserve"> I think you have all the important </w:t>
+      </w:r>
+      <w:r>
+        <w:rPr>
+          <w:bCs/>
+          <w:lang w:val="en-US"/>
+        </w:rPr>
+        <w:t>test points</w:t>
+      </w:r>
+      <w:r>
+        <w:rPr>
+          <w:bCs/>
+          <w:lang w:val="en-US"/>
+        </w:rPr>
+        <w:t xml:space="preserve"> but could </w:t>
+      </w:r>
+      <w:r>
+        <w:rPr>
+          <w:bCs/>
+          <w:lang w:val="en-US"/>
+        </w:rPr>
+        <w:t xml:space="preserve">put one on in between your </w:t>
+      </w:r>
+      <w:proofErr w:type="spellStart"/>
+      <w:r>
+        <w:rPr>
+          <w:bCs/>
+          <w:lang w:val="en-US"/>
+        </w:rPr>
+        <w:t>P</w:t>
+      </w:r>
+      <w:r>
+        <w:rPr>
+          <w:bCs/>
+          <w:lang w:val="en-US"/>
+        </w:rPr>
+        <w:t>mosfet</w:t>
+      </w:r>
+      <w:proofErr w:type="spellEnd"/>
+      <w:r>
+        <w:rPr>
+          <w:bCs/>
+          <w:lang w:val="en-US"/>
+        </w:rPr>
+        <w:t xml:space="preserve"> and your DC to DC converter</w:t>
+      </w:r>
+      <w:r>
+        <w:rPr>
+          <w:bCs/>
+          <w:lang w:val="en-US"/>
+        </w:rPr>
+        <w:t xml:space="preserve">. </w:t>
+      </w:r>
+      <w:r>
+        <w:rPr>
+          <w:bCs/>
+          <w:lang w:val="en-US"/>
+        </w:rPr>
+        <w:t>I would also suggest converting your test point to through hole test points</w:t>
+      </w:r>
+      <w:r>
+        <w:rPr>
+          <w:bCs/>
+          <w:lang w:val="en-US"/>
+        </w:rPr>
+        <w:t xml:space="preserve">. </w:t>
+      </w:r>
+      <w:r>
+        <w:rPr>
+          <w:bCs/>
+          <w:lang w:val="en-US"/>
+        </w:rPr>
+        <w:t>T</w:t>
+      </w:r>
+      <w:r>
+        <w:rPr>
+          <w:bCs/>
+          <w:lang w:val="en-US"/>
+        </w:rPr>
+        <w:t xml:space="preserve">his is a good idea in case you're in a pinch </w:t>
+      </w:r>
+      <w:r>
+        <w:rPr>
+          <w:bCs/>
+          <w:lang w:val="en-US"/>
+        </w:rPr>
+        <w:t>later</w:t>
+      </w:r>
+      <w:r>
+        <w:rPr>
+          <w:bCs/>
+          <w:lang w:val="en-US"/>
+        </w:rPr>
+        <w:t xml:space="preserve"> </w:t>
+      </w:r>
+      <w:r>
+        <w:rPr>
+          <w:bCs/>
+          <w:lang w:val="en-US"/>
+        </w:rPr>
+        <w:t>and</w:t>
+      </w:r>
+      <w:r>
+        <w:rPr>
+          <w:bCs/>
+          <w:lang w:val="en-US"/>
+        </w:rPr>
+        <w:t xml:space="preserve"> </w:t>
+      </w:r>
+      <w:r>
+        <w:rPr>
+          <w:bCs/>
+          <w:lang w:val="en-US"/>
+        </w:rPr>
+        <w:t xml:space="preserve">need to </w:t>
+      </w:r>
+      <w:r>
+        <w:rPr>
+          <w:bCs/>
+          <w:lang w:val="en-US"/>
+        </w:rPr>
+        <w:t>solder something on to your circuit</w:t>
+      </w:r>
+      <w:r>
+        <w:rPr>
+          <w:bCs/>
+          <w:lang w:val="en-US"/>
+        </w:rPr>
+        <w:t>.</w:t>
+      </w:r>
+    </w:p>
+    <w:p>
+      <w:pPr>
+        <w:pStyle w:val="ListParagraph"/>
+        <w:ind w:left="1440"/>
+        <w:rPr>
+          <w:bCs/>
+        </w:rPr>
+      </w:pPr>
     </w:p>
     <w:p>
       <w:pPr>
@@ -2537,7 +4091,7 @@
 </file>
 
 <file path=word/numbering.xml><?xml version="1.0" encoding="utf-8"?>
-<w:numbering xmlns:wpc="http://schemas.microsoft.com/office/word/2010/wordprocessingCanvas" xmlns:cx="http://schemas.microsoft.com/office/drawing/2014/chartex" xmlns:cx1="http://schemas.microsoft.com/office/drawing/2015/9/8/chartex" xmlns:cx2="http://schemas.microsoft.com/office/drawing/2015/10/21/chartex" xmlns:cx3="http://schemas.microsoft.com/office/drawing/2016/5/9/chartex" xmlns:cx4="http://schemas.microsoft.com/office/drawing/2016/5/10/chartex" xmlns:cx5="http://schemas.microsoft.com/office/drawing/2016/5/11/chartex" xmlns:cx6="http://schemas.microsoft.com/office/drawing/2016/5/12/chartex" xmlns:cx7="http://schemas.microsoft.com/office/drawing/2016/5/13/chartex" xmlns:cx8="http://schemas.microsoft.com/office/drawing/2016/5/14/chartex" xmlns:mc="http://schemas.openxmlformats.org/markup-compatibility/2006" xmlns:aink="http://schemas.microsoft.com/office/drawing/2016/ink" xmlns:am3d="http://schemas.microsoft.com/office/drawing/2017/model3d" xmlns:o="urn:schemas-microsoft-com:office:office" xmlns:oel="http://schemas.microsoft.com/office/2019/extlst" xmlns:r="http://schemas.openxmlformats.org/officeDocument/2006/relationships" xmlns:m="http://schemas.openxmlformats.org/officeDocument/2006/math" xmlns:v="urn:schemas-microsoft-com:vml" xmlns:wp14="http://schemas.microsoft.com/office/word/2010/wordprocessingDrawing" xmlns:wp="http://schemas.openxmlformats.org/drawingml/2006/wordprocessingDrawing" xmlns:w10="urn:schemas-microsoft-com:office:word" xmlns:w="http://schemas.openxmlformats.org/wordprocessingml/2006/main" xmlns:w14="http://schemas.microsoft.com/office/word/2010/wordml" xmlns:w15="http://schemas.microsoft.com/office/word/2012/wordml" xmlns:w16cex="http://schemas.microsoft.com/office/word/2018/wordml/cex" xmlns:w16cid="http://schemas.microsoft.com/office/word/2016/wordml/cid" xmlns:w16="http://schemas.microsoft.com/office/word/2018/wordml" xmlns:w16du="http://schemas.microsoft.com/office/word/2023/wordml/word16du" xmlns:w16sdtdh="http://schemas.microsoft.com/office/word/2020/wordml/sdtdatahash" xmlns:w16se="http://schemas.microsoft.com/office/word/2015/wordml/symex" xmlns:wpg="http://schemas.microsoft.com/office/word/2010/wordprocessingGroup" xmlns:wpi="http://schemas.microsoft.com/office/word/2010/wordprocessingInk" xmlns:wne="http://schemas.microsoft.com/office/word/2006/wordml" xmlns:wps="http://schemas.microsoft.com/office/word/2010/wordprocessingShape" mc:Ignorable="w14 w15 w16se w16cid w16 w16cex w16sdtdh wp14">
+<w:numbering xmlns:wpc="http://schemas.microsoft.com/office/word/2010/wordprocessingCanvas" xmlns:cx="http://schemas.microsoft.com/office/drawing/2014/chartex" xmlns:cx1="http://schemas.microsoft.com/office/drawing/2015/9/8/chartex" xmlns:cx2="http://schemas.microsoft.com/office/drawing/2015/10/21/chartex" xmlns:cx3="http://schemas.microsoft.com/office/drawing/2016/5/9/chartex" xmlns:cx4="http://schemas.microsoft.com/office/drawing/2016/5/10/chartex" xmlns:cx5="http://schemas.microsoft.com/office/drawing/2016/5/11/chartex" xmlns:cx6="http://schemas.microsoft.com/office/drawing/2016/5/12/chartex" xmlns:cx7="http://schemas.microsoft.com/office/drawing/2016/5/13/chartex" xmlns:cx8="http://schemas.microsoft.com/office/drawing/2016/5/14/chartex" xmlns:mc="http://schemas.openxmlformats.org/markup-compatibility/2006" xmlns:aink="http://schemas.microsoft.com/office/drawing/2016/ink" xmlns:am3d="http://schemas.microsoft.com/office/drawing/2017/model3d" xmlns:o="urn:schemas-microsoft-com:office:office" xmlns:oel="http://schemas.microsoft.com/office/2019/extlst" xmlns:r="http://schemas.openxmlformats.org/officeDocument/2006/relationships" xmlns:m="http://schemas.openxmlformats.org/officeDocument/2006/math" xmlns:v="urn:schemas-microsoft-com:vml" xmlns:wp14="http://schemas.microsoft.com/office/word/2010/wordprocessingDrawing" xmlns:wp="http://schemas.openxmlformats.org/drawingml/2006/wordprocessingDrawing" xmlns:w10="urn:schemas-microsoft-com:office:word" xmlns:w="http://schemas.openxmlformats.org/wordprocessingml/2006/main" xmlns:w14="http://schemas.microsoft.com/office/word/2010/wordml" xmlns:w15="http://schemas.microsoft.com/office/word/2012/wordml" xmlns:w16cex="http://schemas.microsoft.com/office/word/2018/wordml/cex" xmlns:w16cid="http://schemas.microsoft.com/office/word/2016/wordml/cid" xmlns:w16="http://schemas.microsoft.com/office/word/2018/wordml" xmlns:w16sdtdh="http://schemas.microsoft.com/office/word/2020/wordml/sdtdatahash" xmlns:w16se="http://schemas.microsoft.com/office/word/2015/wordml/symex" xmlns:wpg="http://schemas.microsoft.com/office/word/2010/wordprocessingGroup" xmlns:wpi="http://schemas.microsoft.com/office/word/2010/wordprocessingInk" xmlns:wne="http://schemas.microsoft.com/office/word/2006/wordml" xmlns:wps="http://schemas.microsoft.com/office/word/2010/wordprocessingShape" mc:Ignorable="w14 w15 w16se w16cid w16 w16cex w16sdtdh wp14">
   <w:abstractNum w:abstractNumId="0" w15:restartNumberingAfterBreak="0">
     <w:nsid w:val="050969EC"/>
     <w:multiLevelType w:val="multilevel"/>
@@ -3541,6 +5095,29 @@
       <w:contextualSpacing/>
     </w:pPr>
   </w:style>
+  <w:style w:type="character" w:styleId="Hyperlink">
+    <w:name w:val="Hyperlink"/>
+    <w:basedOn w:val="DefaultParagraphFont"/>
+    <w:uiPriority w:val="99"/>
+    <w:unhideWhenUsed/>
+    <w:rsid w:val="0038579F"/>
+    <w:rPr>
+      <w:color w:val="0563C1" w:themeColor="hyperlink"/>
+      <w:u w:val="single"/>
+    </w:rPr>
+  </w:style>
+  <w:style w:type="character" w:styleId="UnresolvedMention">
+    <w:name w:val="Unresolved Mention"/>
+    <w:basedOn w:val="DefaultParagraphFont"/>
+    <w:uiPriority w:val="99"/>
+    <w:semiHidden/>
+    <w:unhideWhenUsed/>
+    <w:rsid w:val="0038579F"/>
+    <w:rPr>
+      <w:color w:val="605E5C"/>
+      <w:shd w:val="clear" w:color="auto" w:fill="E1DFDD"/>
+    </w:rPr>
+  </w:style>
 </w:styles>
 </file>
 

</xml_diff>

<commit_message>
power peer review added
</commit_message>
<xml_diff>
--- a/Documentation/6-Peer Review/PeerReviewForGroup24.docx
+++ b/Documentation/6-Peer Review/PeerReviewForGroup24.docx
@@ -223,7 +223,6 @@
           <w:sz w:val="28"/>
           <w:szCs w:val="28"/>
         </w:rPr>
-        <w:lastRenderedPageBreak/>
         <w:t>Adherence to Mr Pead’s basi</w:t>
       </w:r>
       <w:r>
@@ -496,21 +495,7 @@
         <w:rPr>
           <w:bCs/>
         </w:rPr>
-        <w:t xml:space="preserve">I would advise uploading all </w:t>
-      </w:r>
-      <w:proofErr w:type="spellStart"/>
-      <w:r>
-        <w:rPr>
-          <w:bCs/>
-        </w:rPr>
-        <w:t>KiCad</w:t>
-      </w:r>
-      <w:proofErr w:type="spellEnd"/>
-      <w:r>
-        <w:rPr>
-          <w:bCs/>
-        </w:rPr>
-        <w:t xml:space="preserve"> files as well as a folder for datasheets of the components you use, which will make it more friendly for other engineers to read. To bulk add files to a git, you can just add the folder they are in using &gt;git add [folder name]</w:t>
+        <w:t>I would advise uploading all KiCad files as well as a folder for datasheets of the components you use, which will make it more friendly for other engineers to read. To bulk add files to a git, you can just add the folder they are in using &gt;git add [folder name]</w:t>
       </w:r>
       <w:r>
         <w:rPr>
@@ -668,23 +653,7 @@
           <w:bCs/>
           <w:lang w:val="en-US"/>
         </w:rPr>
-        <w:t xml:space="preserve">his can be done by clicking edit or tapping E while having your mouse hovered over the symbol on the schematic in </w:t>
-      </w:r>
-      <w:proofErr w:type="spellStart"/>
-      <w:r>
-        <w:rPr>
-          <w:bCs/>
-          <w:lang w:val="en-US"/>
-        </w:rPr>
-        <w:t>kicad</w:t>
-      </w:r>
-      <w:proofErr w:type="spellEnd"/>
-      <w:r>
-        <w:rPr>
-          <w:bCs/>
-          <w:lang w:val="en-US"/>
-        </w:rPr>
-        <w:t xml:space="preserve"> and then under attribute selecting the checkbox which says do not populate</w:t>
+        <w:t>his can be done by clicking edit or tapping E while having your mouse hovered over the symbol on the schematic in kicad and then under attribute selecting the checkbox which says do not populate</w:t>
       </w:r>
       <w:r>
         <w:rPr>
@@ -748,7 +717,6 @@
           <w:bCs/>
           <w:noProof/>
         </w:rPr>
-        <w:lastRenderedPageBreak/>
         <w:drawing>
           <wp:inline distT="0" distB="0" distL="0" distR="0" wp14:anchorId="6F52F74F" wp14:editId="2E417F30">
             <wp:extent cx="2035611" cy="1126671"/>
@@ -1071,7 +1039,6 @@
           <w:sz w:val="28"/>
           <w:szCs w:val="28"/>
         </w:rPr>
-        <w:lastRenderedPageBreak/>
         <w:t xml:space="preserve">Adherence to Mr Pead’s </w:t>
       </w:r>
       <w:r>
@@ -1528,7 +1495,6 @@
           <w:sz w:val="28"/>
           <w:szCs w:val="28"/>
         </w:rPr>
-        <w:lastRenderedPageBreak/>
         <w:t>Schematic</w:t>
       </w:r>
     </w:p>
@@ -1643,11 +1609,9 @@
       <w:r>
         <w:t xml:space="preserve">On the schematic on the </w:t>
       </w:r>
-      <w:proofErr w:type="spellStart"/>
       <w:r>
         <w:t>gitlab</w:t>
       </w:r>
-      <w:proofErr w:type="spellEnd"/>
       <w:r>
         <w:t xml:space="preserve">, there is no root </w:t>
       </w:r>
@@ -1778,27 +1742,13 @@
         <w:rPr>
           <w:lang w:val="en-US"/>
         </w:rPr>
-        <w:t xml:space="preserve">From the data sheet for the Scott key diet that you are using you can only have 400 </w:t>
-      </w:r>
-      <w:proofErr w:type="spellStart"/>
-      <w:r>
-        <w:rPr>
-          <w:lang w:val="en-US"/>
-        </w:rPr>
-        <w:t>m</w:t>
-      </w:r>
-      <w:r>
-        <w:rPr>
-          <w:lang w:val="en-US"/>
-        </w:rPr>
-        <w:t>W</w:t>
-      </w:r>
-      <w:proofErr w:type="spellEnd"/>
-      <w:r>
-        <w:rPr>
-          <w:lang w:val="en-US"/>
-        </w:rPr>
-        <w:t xml:space="preserve"> </w:t>
+        <w:t>From the data sheet for the Scott key diet that you are using you can only have 400 m</w:t>
+      </w:r>
+      <w:r>
+        <w:rPr>
+          <w:lang w:val="en-US"/>
+        </w:rPr>
+        <w:t xml:space="preserve">W </w:t>
       </w:r>
       <w:r>
         <w:rPr>
@@ -2236,7 +2186,6 @@
         <w:rPr>
           <w:bCs/>
         </w:rPr>
-        <w:lastRenderedPageBreak/>
         <w:t>The NSRT pin is dedicated to resetting your board and telling it to start again (based on the BOOT0 pin and BOOT1 bit). I</w:t>
       </w:r>
       <w:r>
@@ -2482,13 +2431,8 @@
         </w:rPr>
         <w:t xml:space="preserve">I am unsure whether the Ferrite bead is necessary for the USB to FTDI connections so I will leave it up to your discretion. If it is not </w:t>
       </w:r>
-      <w:proofErr w:type="spellStart"/>
-      <w:r>
-        <w:t>stricrly</w:t>
-      </w:r>
-      <w:proofErr w:type="spellEnd"/>
-      <w:r>
-        <w:t xml:space="preserve"> necessary</w:t>
+      <w:r>
+        <w:t>stricrly necessary</w:t>
       </w:r>
       <w:r>
         <w:rPr>
@@ -2539,7 +2483,6 @@
         <w:rPr>
           <w:bCs/>
         </w:rPr>
-        <w:lastRenderedPageBreak/>
         <w:t>The</w:t>
       </w:r>
       <w:r>
@@ -2665,7 +2608,6 @@
           <w:sz w:val="28"/>
           <w:szCs w:val="28"/>
         </w:rPr>
-        <w:lastRenderedPageBreak/>
         <w:t>PCB Layout</w:t>
       </w:r>
     </w:p>
@@ -2936,7 +2878,6 @@
           <w:sz w:val="28"/>
           <w:szCs w:val="28"/>
         </w:rPr>
-        <w:lastRenderedPageBreak/>
         <w:t>Silk Screen</w:t>
       </w:r>
     </w:p>
@@ -3245,7 +3186,6 @@
           <w:sz w:val="28"/>
           <w:szCs w:val="28"/>
         </w:rPr>
-        <w:lastRenderedPageBreak/>
         <w:t>Low voltage protection circuit</w:t>
       </w:r>
     </w:p>
@@ -3587,7 +3527,6 @@
           <w:sz w:val="28"/>
           <w:szCs w:val="28"/>
         </w:rPr>
-        <w:lastRenderedPageBreak/>
         <w:t>Physical Board Design</w:t>
       </w:r>
     </w:p>
@@ -3707,7 +3646,6 @@
           <w:sz w:val="28"/>
           <w:szCs w:val="28"/>
         </w:rPr>
-        <w:lastRenderedPageBreak/>
         <w:t>Test point and recovery approaches</w:t>
       </w:r>
     </w:p>
@@ -3843,24 +3781,15 @@
           <w:bCs/>
           <w:lang w:val="en-US"/>
         </w:rPr>
-        <w:t xml:space="preserve">put one on in between your </w:t>
-      </w:r>
-      <w:proofErr w:type="spellStart"/>
-      <w:r>
-        <w:rPr>
-          <w:bCs/>
-          <w:lang w:val="en-US"/>
-        </w:rPr>
-        <w:t>P</w:t>
-      </w:r>
-      <w:r>
-        <w:rPr>
-          <w:bCs/>
-          <w:lang w:val="en-US"/>
-        </w:rPr>
-        <w:t>mosfet</w:t>
-      </w:r>
-      <w:proofErr w:type="spellEnd"/>
+        <w:t>put one on in between your P</w:t>
+      </w:r>
+      <w:r>
+        <w:rPr>
+          <w:bCs/>
+          <w:lang w:val="en-US"/>
+        </w:rPr>
+        <w:t>MOSFET</w:t>
+      </w:r>
       <w:r>
         <w:rPr>
           <w:bCs/>

</xml_diff>